<commit_message>
started the R programming assignment
</commit_message>
<xml_diff>
--- a/assignment1_r.docx
+++ b/assignment1_r.docx
@@ -1,6 +1,6 @@
 
 <file path=word/document.xml><?xml version="1.0" encoding="utf-8"?>
-<w:document xmlns:wpc="http://schemas.microsoft.com/office/word/2010/wordprocessingCanvas" xmlns:mc="http://schemas.openxmlformats.org/markup-compatibility/2006" xmlns:o="urn:schemas-microsoft-com:office:office" xmlns:r="http://schemas.openxmlformats.org/officeDocument/2006/relationships" xmlns:m="http://schemas.openxmlformats.org/officeDocument/2006/math" xmlns:v="urn:schemas-microsoft-com:vml" xmlns:wp14="http://schemas.microsoft.com/office/word/2010/wordprocessingDrawing" xmlns:wp="http://schemas.openxmlformats.org/drawingml/2006/wordprocessingDrawing" xmlns:w10="urn:schemas-microsoft-com:office:word" xmlns:w="http://schemas.openxmlformats.org/wordprocessingml/2006/main" xmlns:w14="http://schemas.microsoft.com/office/word/2010/wordml" xmlns:w15="http://schemas.microsoft.com/office/word/2012/wordml" xmlns:wpg="http://schemas.microsoft.com/office/word/2010/wordprocessingGroup" xmlns:wpi="http://schemas.microsoft.com/office/word/2010/wordprocessingInk" xmlns:wne="http://schemas.microsoft.com/office/word/2006/wordml" xmlns:wps="http://schemas.microsoft.com/office/word/2010/wordprocessingShape" mc:Ignorable="w14 w15 wp14">
+<w:document xmlns:wpc="http://schemas.microsoft.com/office/word/2010/wordprocessingCanvas" xmlns:mo="http://schemas.microsoft.com/office/mac/office/2008/main" xmlns:mc="http://schemas.openxmlformats.org/markup-compatibility/2006" xmlns:mv="urn:schemas-microsoft-com:mac:vml" xmlns:o="urn:schemas-microsoft-com:office:office" xmlns:r="http://schemas.openxmlformats.org/officeDocument/2006/relationships" xmlns:m="http://schemas.openxmlformats.org/officeDocument/2006/math" xmlns:v="urn:schemas-microsoft-com:vml" xmlns:wp14="http://schemas.microsoft.com/office/word/2010/wordprocessingDrawing" xmlns:wp="http://schemas.openxmlformats.org/drawingml/2006/wordprocessingDrawing" xmlns:w10="urn:schemas-microsoft-com:office:word" xmlns:w="http://schemas.openxmlformats.org/wordprocessingml/2006/main" xmlns:w14="http://schemas.microsoft.com/office/word/2010/wordml" xmlns:w15="http://schemas.microsoft.com/office/word/2012/wordml" xmlns:wpg="http://schemas.microsoft.com/office/word/2010/wordprocessingGroup" xmlns:wpi="http://schemas.microsoft.com/office/word/2010/wordprocessingInk" xmlns:wne="http://schemas.microsoft.com/office/word/2006/wordml" xmlns:wps="http://schemas.microsoft.com/office/word/2010/wordprocessingShape" mc:Ignorable="w14 w15 wp14">
   <w:body>
     <w:p>
       <w:pPr>
@@ -106,134 +106,416 @@
           <w:rFonts w:ascii="Calibri" w:eastAsia="Times New Roman" w:hAnsi="Calibri" w:cs="Times New Roman"/>
           <w:color w:val="000000"/>
         </w:rPr>
+        <w:t>a .r</w:t>
+      </w:r>
+      <w:proofErr w:type="gramEnd"/>
+      <w:r>
+        <w:rPr>
+          <w:rFonts w:ascii="Calibri" w:eastAsia="Times New Roman" w:hAnsi="Calibri" w:cs="Times New Roman"/>
+          <w:color w:val="000000"/>
+        </w:rPr>
+        <w:t>, .txt, .doc,</w:t>
+      </w:r>
+      <w:r>
+        <w:rPr>
+          <w:rFonts w:ascii="Calibri" w:eastAsia="Times New Roman" w:hAnsi="Calibri" w:cs="Times New Roman"/>
+          <w:color w:val="000000"/>
+        </w:rPr>
+        <w:t xml:space="preserve"> </w:t>
+      </w:r>
+      <w:r>
+        <w:rPr>
+          <w:rFonts w:ascii="Calibri" w:eastAsia="Times New Roman" w:hAnsi="Calibri" w:cs="Times New Roman"/>
+          <w:color w:val="000000"/>
+        </w:rPr>
+        <w:t>.</w:t>
+      </w:r>
+      <w:proofErr w:type="spellStart"/>
+      <w:r>
+        <w:rPr>
+          <w:rFonts w:ascii="Calibri" w:eastAsia="Times New Roman" w:hAnsi="Calibri" w:cs="Times New Roman"/>
+          <w:color w:val="000000"/>
+        </w:rPr>
+        <w:t>docx</w:t>
+      </w:r>
+      <w:proofErr w:type="spellEnd"/>
+      <w:r>
+        <w:rPr>
+          <w:rFonts w:ascii="Calibri" w:eastAsia="Times New Roman" w:hAnsi="Calibri" w:cs="Times New Roman"/>
+          <w:color w:val="000000"/>
+        </w:rPr>
+        <w:t>, or .</w:t>
+      </w:r>
+      <w:proofErr w:type="spellStart"/>
+      <w:r>
+        <w:rPr>
+          <w:rFonts w:ascii="Calibri" w:eastAsia="Times New Roman" w:hAnsi="Calibri" w:cs="Times New Roman"/>
+          <w:color w:val="000000"/>
+        </w:rPr>
+        <w:t>rmd</w:t>
+      </w:r>
+      <w:proofErr w:type="spellEnd"/>
+      <w:r>
+        <w:rPr>
+          <w:rFonts w:ascii="Calibri" w:eastAsia="Times New Roman" w:hAnsi="Calibri" w:cs="Times New Roman"/>
+          <w:color w:val="000000"/>
+        </w:rPr>
+        <w:t xml:space="preserve"> document.  Submit your finished document to GitHub.</w:t>
+      </w:r>
+    </w:p>
+    <w:p>
+      <w:pPr>
+        <w:spacing w:after="160" w:line="240" w:lineRule="auto"/>
+        <w:rPr>
+          <w:rFonts w:ascii="Calibri" w:eastAsia="Times New Roman" w:hAnsi="Calibri" w:cs="Times New Roman"/>
+          <w:color w:val="000000"/>
+        </w:rPr>
+      </w:pPr>
+      <w:proofErr w:type="gramStart"/>
+      <w:r>
+        <w:rPr>
+          <w:rFonts w:ascii="Calibri" w:eastAsia="Times New Roman" w:hAnsi="Calibri" w:cs="Times New Roman"/>
+          <w:color w:val="000000"/>
+        </w:rPr>
+        <w:t>1.0  Open</w:t>
+      </w:r>
+      <w:proofErr w:type="gramEnd"/>
+      <w:r>
+        <w:rPr>
+          <w:rFonts w:ascii="Calibri" w:eastAsia="Times New Roman" w:hAnsi="Calibri" w:cs="Times New Roman"/>
+          <w:color w:val="000000"/>
+        </w:rPr>
+        <w:t xml:space="preserve"> R.  The first line of text in the console window tells you which version of R you are running (this should be version 3.1.2).  Copy this line of text into a document, to verify that you’ve installed the correct version.</w:t>
+      </w:r>
+    </w:p>
+    <w:p>
+      <w:pPr>
+        <w:pStyle w:val="Solution"/>
+      </w:pPr>
+      <w:r>
+        <w:t>R version 3.1.2 (2014-10-31) -- "Pumpkin Helmet"</w:t>
+      </w:r>
+    </w:p>
+    <w:p>
+      <w:pPr>
+        <w:spacing w:after="0" w:line="240" w:lineRule="auto"/>
+        <w:textAlignment w:val="baseline"/>
+        <w:rPr>
+          <w:rFonts w:ascii="Calibri" w:eastAsia="Times New Roman" w:hAnsi="Calibri" w:cs="Times New Roman"/>
+          <w:color w:val="000000"/>
+        </w:rPr>
+      </w:pPr>
+    </w:p>
+    <w:p>
+      <w:pPr>
+        <w:spacing w:after="0" w:line="240" w:lineRule="auto"/>
+        <w:textAlignment w:val="baseline"/>
+        <w:rPr>
+          <w:rFonts w:ascii="Calibri" w:eastAsia="Times New Roman" w:hAnsi="Calibri" w:cs="Times New Roman"/>
+          <w:color w:val="000000"/>
+        </w:rPr>
+      </w:pPr>
+      <w:r>
+        <w:rPr>
+          <w:rFonts w:ascii="Calibri" w:eastAsia="Times New Roman" w:hAnsi="Calibri" w:cs="Times New Roman"/>
+          <w:color w:val="000000"/>
+        </w:rPr>
+        <w:t xml:space="preserve">1.1 </w:t>
+      </w:r>
+      <w:r>
+        <w:rPr>
+          <w:rFonts w:ascii="Calibri" w:eastAsia="Times New Roman" w:hAnsi="Calibri" w:cs="Times New Roman"/>
+          <w:color w:val="000000"/>
+        </w:rPr>
+        <w:t>Calculate the cube root of 2015, as follows:</w:t>
+      </w:r>
+      <w:r>
+        <w:rPr>
+          <w:rFonts w:ascii="Calibri" w:eastAsia="Times New Roman" w:hAnsi="Calibri" w:cs="Times New Roman"/>
+          <w:color w:val="000000"/>
+        </w:rPr>
+        <w:br/>
+      </w:r>
+      <w:r>
+        <w:rPr>
+          <w:rFonts w:ascii="Courier New" w:eastAsia="Times New Roman" w:hAnsi="Courier New" w:cs="Courier New"/>
+          <w:color w:val="000000"/>
+        </w:rPr>
+        <w:t>2015^(1/3)</w:t>
+      </w:r>
+    </w:p>
+    <w:p>
+      <w:pPr>
+        <w:pStyle w:val="Solution"/>
+      </w:pPr>
+      <w:r>
+        <w:t>&gt; 2015</w:t>
+      </w:r>
+      <w:proofErr w:type="gramStart"/>
+      <w:r>
+        <w:t>^(</w:t>
+      </w:r>
+      <w:proofErr w:type="gramEnd"/>
+      <w:r>
+        <w:t>1/3)</w:t>
+      </w:r>
+    </w:p>
+    <w:p>
+      <w:pPr>
+        <w:pStyle w:val="Solution"/>
+      </w:pPr>
+      <w:r>
+        <w:t>[1] 12.63063</w:t>
+      </w:r>
+      <w:bookmarkStart w:id="0" w:name="_GoBack"/>
+      <w:bookmarkEnd w:id="0"/>
+    </w:p>
+    <w:p>
+      <w:pPr>
+        <w:spacing w:after="0" w:line="240" w:lineRule="auto"/>
+        <w:textAlignment w:val="baseline"/>
+        <w:rPr>
+          <w:rFonts w:ascii="Calibri" w:eastAsia="Times New Roman" w:hAnsi="Calibri" w:cs="Times New Roman"/>
+          <w:color w:val="000000"/>
+        </w:rPr>
+      </w:pPr>
+    </w:p>
+    <w:p>
+      <w:pPr>
+        <w:spacing w:after="0" w:line="240" w:lineRule="auto"/>
+        <w:textAlignment w:val="baseline"/>
+        <w:rPr>
+          <w:rFonts w:ascii="Calibri" w:eastAsia="Times New Roman" w:hAnsi="Calibri" w:cs="Times New Roman"/>
+          <w:color w:val="000000"/>
+        </w:rPr>
+      </w:pPr>
+      <w:r>
+        <w:rPr>
+          <w:rFonts w:ascii="Calibri" w:eastAsia="Times New Roman" w:hAnsi="Calibri" w:cs="Times New Roman"/>
+          <w:color w:val="000000"/>
+        </w:rPr>
+        <w:t xml:space="preserve">1.2 </w:t>
+      </w:r>
+      <w:r>
+        <w:rPr>
+          <w:rFonts w:ascii="Calibri" w:eastAsia="Times New Roman" w:hAnsi="Calibri" w:cs="Times New Roman"/>
+          <w:color w:val="000000"/>
+        </w:rPr>
+        <w:t>Find the absolute value of 5.7 minus 6.8 divided by .58:</w:t>
+      </w:r>
+      <w:r>
+        <w:rPr>
+          <w:rFonts w:ascii="Calibri" w:eastAsia="Times New Roman" w:hAnsi="Calibri" w:cs="Times New Roman"/>
+          <w:color w:val="000000"/>
+        </w:rPr>
+        <w:br/>
+      </w:r>
+      <w:r>
+        <w:rPr>
+          <w:rFonts w:ascii="Courier New" w:eastAsia="Times New Roman" w:hAnsi="Courier New" w:cs="Courier New"/>
+          <w:color w:val="000000"/>
+        </w:rPr>
+        <w:t>abs(5.7-6.8)/.58</w:t>
+      </w:r>
+    </w:p>
+    <w:p>
+      <w:pPr>
+        <w:pStyle w:val="Solution"/>
+      </w:pPr>
+      <w:r>
+        <w:t xml:space="preserve">&gt; </w:t>
+      </w:r>
+      <w:proofErr w:type="gramStart"/>
+      <w:r>
+        <w:t>abs(</w:t>
+      </w:r>
+      <w:proofErr w:type="gramEnd"/>
+      <w:r>
+        <w:t>5.7-6.8)/.58</w:t>
+      </w:r>
+    </w:p>
+    <w:p>
+      <w:pPr>
+        <w:pStyle w:val="Solution"/>
+      </w:pPr>
+      <w:r>
+        <w:t>[1] 1.896552</w:t>
+      </w:r>
+    </w:p>
+    <w:p>
+      <w:pPr>
+        <w:spacing w:after="0" w:line="240" w:lineRule="auto"/>
+        <w:textAlignment w:val="baseline"/>
+        <w:rPr>
+          <w:rFonts w:ascii="Calibri" w:eastAsia="Times New Roman" w:hAnsi="Calibri" w:cs="Times New Roman"/>
+          <w:color w:val="000000"/>
+        </w:rPr>
+      </w:pPr>
+    </w:p>
+    <w:p>
+      <w:pPr>
+        <w:spacing w:after="0" w:line="240" w:lineRule="auto"/>
+        <w:textAlignment w:val="baseline"/>
+        <w:rPr>
+          <w:rFonts w:ascii="Calibri" w:eastAsia="Times New Roman" w:hAnsi="Calibri" w:cs="Times New Roman"/>
+          <w:color w:val="000000"/>
+        </w:rPr>
+      </w:pPr>
+      <w:r>
+        <w:rPr>
+          <w:rFonts w:ascii="Calibri" w:eastAsia="Times New Roman" w:hAnsi="Calibri" w:cs="Times New Roman"/>
+          <w:color w:val="000000"/>
+        </w:rPr>
+        <w:t xml:space="preserve">1.3 </w:t>
+      </w:r>
+      <w:r>
+        <w:rPr>
+          <w:rFonts w:ascii="Calibri" w:eastAsia="Times New Roman" w:hAnsi="Calibri" w:cs="Times New Roman"/>
+          <w:color w:val="000000"/>
+        </w:rPr>
+        <w:t>Create a list of integers from 1 to 12 and call it “a”:</w:t>
+      </w:r>
+      <w:r>
+        <w:rPr>
+          <w:rFonts w:ascii="Calibri" w:eastAsia="Times New Roman" w:hAnsi="Calibri" w:cs="Times New Roman"/>
+          <w:color w:val="000000"/>
+        </w:rPr>
+        <w:br/>
+      </w:r>
+      <w:r>
+        <w:rPr>
+          <w:rFonts w:ascii="Courier New" w:eastAsia="Times New Roman" w:hAnsi="Courier New" w:cs="Courier New"/>
+          <w:color w:val="000000"/>
+        </w:rPr>
+        <w:t>a = 1:12</w:t>
+      </w:r>
+      <w:r>
+        <w:rPr>
+          <w:rFonts w:ascii="Courier New" w:eastAsia="Times New Roman" w:hAnsi="Courier New" w:cs="Courier New"/>
+          <w:color w:val="000000"/>
+        </w:rPr>
+        <w:br/>
+        <w:t>a   #</w:t>
+      </w:r>
+      <w:r>
+        <w:rPr>
+          <w:rFonts w:ascii="Calibri" w:eastAsia="Times New Roman" w:hAnsi="Calibri" w:cs="Times New Roman"/>
+          <w:color w:val="000000"/>
+        </w:rPr>
+        <w:t xml:space="preserve">(this will print </w:t>
+      </w:r>
+      <w:r>
+        <w:rPr>
+          <w:rFonts w:ascii="Courier New" w:eastAsia="Times New Roman" w:hAnsi="Courier New" w:cs="Courier New"/>
+          <w:color w:val="000000"/>
+        </w:rPr>
         <w:t>a</w:t>
       </w:r>
+      <w:r>
+        <w:rPr>
+          <w:rFonts w:ascii="Calibri" w:eastAsia="Times New Roman" w:hAnsi="Calibri" w:cs="Times New Roman"/>
+          <w:color w:val="000000"/>
+        </w:rPr>
+        <w:t>, so you can paste it into your homework; do this each time)</w:t>
+      </w:r>
+    </w:p>
+    <w:p>
+      <w:pPr>
+        <w:pStyle w:val="Solution"/>
+      </w:pPr>
+      <w:r>
+        <w:t>&gt; a = 1:12</w:t>
+      </w:r>
+    </w:p>
+    <w:p>
+      <w:pPr>
+        <w:pStyle w:val="Solution"/>
+      </w:pPr>
+      <w:r>
+        <w:t>&gt; a</w:t>
+      </w:r>
+    </w:p>
+    <w:p>
+      <w:pPr>
+        <w:pStyle w:val="Solution"/>
+      </w:pPr>
+      <w:r>
+        <w:t>[1</w:t>
+      </w:r>
+      <w:proofErr w:type="gramStart"/>
+      <w:r>
+        <w:t>]  1</w:t>
+      </w:r>
       <w:proofErr w:type="gramEnd"/>
       <w:r>
-        <w:rPr>
-          <w:rFonts w:ascii="Calibri" w:eastAsia="Times New Roman" w:hAnsi="Calibri" w:cs="Times New Roman"/>
-          <w:color w:val="000000"/>
-        </w:rPr>
-        <w:t xml:space="preserve"> .r, .txt, .doc,</w:t>
-      </w:r>
-      <w:r>
-        <w:rPr>
-          <w:rFonts w:ascii="Calibri" w:eastAsia="Times New Roman" w:hAnsi="Calibri" w:cs="Times New Roman"/>
-          <w:color w:val="000000"/>
-        </w:rPr>
-        <w:t xml:space="preserve"> </w:t>
-      </w:r>
-      <w:r>
-        <w:rPr>
-          <w:rFonts w:ascii="Calibri" w:eastAsia="Times New Roman" w:hAnsi="Calibri" w:cs="Times New Roman"/>
-          <w:color w:val="000000"/>
-        </w:rPr>
-        <w:t>.</w:t>
-      </w:r>
-      <w:proofErr w:type="spellStart"/>
-      <w:r>
-        <w:rPr>
-          <w:rFonts w:ascii="Calibri" w:eastAsia="Times New Roman" w:hAnsi="Calibri" w:cs="Times New Roman"/>
-          <w:color w:val="000000"/>
-        </w:rPr>
-        <w:t>docx</w:t>
-      </w:r>
-      <w:proofErr w:type="spellEnd"/>
-      <w:r>
-        <w:rPr>
-          <w:rFonts w:ascii="Calibri" w:eastAsia="Times New Roman" w:hAnsi="Calibri" w:cs="Times New Roman"/>
-          <w:color w:val="000000"/>
-        </w:rPr>
-        <w:t>, or .</w:t>
-      </w:r>
-      <w:proofErr w:type="spellStart"/>
-      <w:r>
-        <w:rPr>
-          <w:rFonts w:ascii="Calibri" w:eastAsia="Times New Roman" w:hAnsi="Calibri" w:cs="Times New Roman"/>
-          <w:color w:val="000000"/>
-        </w:rPr>
-        <w:t>rmd</w:t>
-      </w:r>
-      <w:proofErr w:type="spellEnd"/>
-      <w:r>
-        <w:rPr>
-          <w:rFonts w:ascii="Calibri" w:eastAsia="Times New Roman" w:hAnsi="Calibri" w:cs="Times New Roman"/>
-          <w:color w:val="000000"/>
-        </w:rPr>
-        <w:t xml:space="preserve"> document.  Submit your finished document to GitHub.</w:t>
-      </w:r>
-    </w:p>
-    <w:p>
-      <w:pPr>
-        <w:spacing w:after="160" w:line="240" w:lineRule="auto"/>
+        <w:t xml:space="preserve">  2  3  4  5  6  7  8  9 10 11 12</w:t>
+      </w:r>
+    </w:p>
+    <w:p>
+      <w:pPr>
+        <w:spacing w:after="0" w:line="240" w:lineRule="auto"/>
+        <w:textAlignment w:val="baseline"/>
+        <w:rPr>
+          <w:rFonts w:ascii="Calibri" w:eastAsia="Times New Roman" w:hAnsi="Calibri" w:cs="Times New Roman"/>
+          <w:color w:val="000000"/>
+        </w:rPr>
+      </w:pPr>
+    </w:p>
+    <w:p>
+      <w:pPr>
+        <w:spacing w:after="0" w:line="240" w:lineRule="auto"/>
+        <w:textAlignment w:val="baseline"/>
+        <w:rPr>
+          <w:rFonts w:ascii="Calibri" w:eastAsia="Times New Roman" w:hAnsi="Calibri" w:cs="Times New Roman"/>
+          <w:color w:val="000000"/>
+        </w:rPr>
+      </w:pPr>
+      <w:r>
+        <w:rPr>
+          <w:rFonts w:ascii="Calibri" w:eastAsia="Times New Roman" w:hAnsi="Calibri" w:cs="Times New Roman"/>
+          <w:color w:val="000000"/>
+        </w:rPr>
+        <w:t xml:space="preserve">1.4 </w:t>
+      </w:r>
+      <w:r>
+        <w:rPr>
+          <w:rFonts w:ascii="Calibri" w:eastAsia="Times New Roman" w:hAnsi="Calibri" w:cs="Times New Roman"/>
+          <w:color w:val="000000"/>
+        </w:rPr>
+        <w:t>Create a sequence of odd numbers from 1 to 11:</w:t>
+      </w:r>
+    </w:p>
+    <w:p>
+      <w:pPr>
+        <w:spacing w:after="0" w:line="240" w:lineRule="auto"/>
         <w:rPr>
           <w:rFonts w:ascii="Times New Roman" w:eastAsia="Times New Roman" w:hAnsi="Times New Roman" w:cs="Times New Roman"/>
           <w:sz w:val="24"/>
           <w:szCs w:val="24"/>
         </w:rPr>
       </w:pPr>
+      <w:r>
+        <w:rPr>
+          <w:rFonts w:ascii="Courier New" w:eastAsia="Times New Roman" w:hAnsi="Courier New" w:cs="Courier New"/>
+          <w:color w:val="000000"/>
+        </w:rPr>
+        <w:t xml:space="preserve">b = </w:t>
+      </w:r>
       <w:proofErr w:type="gramStart"/>
       <w:r>
         <w:rPr>
-          <w:rFonts w:ascii="Calibri" w:eastAsia="Times New Roman" w:hAnsi="Calibri" w:cs="Times New Roman"/>
-          <w:color w:val="000000"/>
-        </w:rPr>
-        <w:t>1.0  Open</w:t>
+          <w:rFonts w:ascii="Courier New" w:eastAsia="Times New Roman" w:hAnsi="Courier New" w:cs="Courier New"/>
+          <w:color w:val="000000"/>
+        </w:rPr>
+        <w:t>c(</w:t>
       </w:r>
       <w:proofErr w:type="gramEnd"/>
       <w:r>
         <w:rPr>
-          <w:rFonts w:ascii="Calibri" w:eastAsia="Times New Roman" w:hAnsi="Calibri" w:cs="Times New Roman"/>
-          <w:color w:val="000000"/>
-        </w:rPr>
-        <w:t xml:space="preserve"> R.  The first line of text in the console window tells you which version of R you are running (this should be version 3.1.2).  Copy this line of text into a document, to verify that you’ve installed the correct version.</w:t>
-      </w:r>
-    </w:p>
-    <w:p>
-      <w:pPr>
-        <w:spacing w:after="0" w:line="240" w:lineRule="auto"/>
-        <w:textAlignment w:val="baseline"/>
-        <w:rPr>
-          <w:rFonts w:ascii="Calibri" w:eastAsia="Times New Roman" w:hAnsi="Calibri" w:cs="Times New Roman"/>
-          <w:color w:val="000000"/>
-        </w:rPr>
-      </w:pPr>
-      <w:r>
-        <w:rPr>
-          <w:rFonts w:ascii="Calibri" w:eastAsia="Times New Roman" w:hAnsi="Calibri" w:cs="Times New Roman"/>
-          <w:color w:val="000000"/>
-        </w:rPr>
-        <w:t xml:space="preserve">1.1 </w:t>
-      </w:r>
-      <w:r>
-        <w:rPr>
-          <w:rFonts w:ascii="Calibri" w:eastAsia="Times New Roman" w:hAnsi="Calibri" w:cs="Times New Roman"/>
-          <w:color w:val="000000"/>
-        </w:rPr>
-        <w:t>Calculate the cube root of 2015, as follows</w:t>
-      </w:r>
-      <w:proofErr w:type="gramStart"/>
-      <w:r>
-        <w:rPr>
-          <w:rFonts w:ascii="Calibri" w:eastAsia="Times New Roman" w:hAnsi="Calibri" w:cs="Times New Roman"/>
-          <w:color w:val="000000"/>
-        </w:rPr>
-        <w:t>:</w:t>
-      </w:r>
-      <w:proofErr w:type="gramEnd"/>
-      <w:r>
-        <w:rPr>
-          <w:rFonts w:ascii="Calibri" w:eastAsia="Times New Roman" w:hAnsi="Calibri" w:cs="Times New Roman"/>
-          <w:color w:val="000000"/>
-        </w:rPr>
-        <w:br/>
-      </w:r>
-      <w:r>
-        <w:rPr>
           <w:rFonts w:ascii="Courier New" w:eastAsia="Times New Roman" w:hAnsi="Courier New" w:cs="Courier New"/>
           <w:color w:val="000000"/>
         </w:rPr>
-        <w:t>2015^(1/3)</w:t>
+        <w:t>1, 3, 5, 7, 9, 11)</w:t>
       </w:r>
     </w:p>
     <w:p>
@@ -245,6 +527,53 @@
           <w:szCs w:val="24"/>
         </w:rPr>
       </w:pPr>
+      <w:r>
+        <w:rPr>
+          <w:rFonts w:ascii="Courier New" w:eastAsia="Times New Roman" w:hAnsi="Courier New" w:cs="Courier New"/>
+          <w:color w:val="000000"/>
+        </w:rPr>
+        <w:t>b</w:t>
+      </w:r>
+    </w:p>
+    <w:p>
+      <w:pPr>
+        <w:pStyle w:val="Solution"/>
+      </w:pPr>
+      <w:r>
+        <w:t xml:space="preserve">&gt; b = </w:t>
+      </w:r>
+      <w:proofErr w:type="gramStart"/>
+      <w:r>
+        <w:t>c(</w:t>
+      </w:r>
+      <w:proofErr w:type="gramEnd"/>
+      <w:r>
+        <w:t>1, 3, 5, 7, 9, 11)</w:t>
+      </w:r>
+    </w:p>
+    <w:p>
+      <w:pPr>
+        <w:pStyle w:val="Solution"/>
+      </w:pPr>
+      <w:r>
+        <w:t>&gt; b</w:t>
+      </w:r>
+    </w:p>
+    <w:p>
+      <w:pPr>
+        <w:pStyle w:val="Solution"/>
+      </w:pPr>
+      <w:r>
+        <w:t>[1</w:t>
+      </w:r>
+      <w:proofErr w:type="gramStart"/>
+      <w:r>
+        <w:t>]  1</w:t>
+      </w:r>
+      <w:proofErr w:type="gramEnd"/>
+      <w:r>
+        <w:t xml:space="preserve">  3  5  7  9 11</w:t>
+      </w:r>
     </w:p>
     <w:p>
       <w:pPr>
@@ -255,76 +584,323 @@
           <w:color w:val="000000"/>
         </w:rPr>
       </w:pPr>
-      <w:r>
-        <w:rPr>
-          <w:rFonts w:ascii="Calibri" w:eastAsia="Times New Roman" w:hAnsi="Calibri" w:cs="Times New Roman"/>
-          <w:color w:val="000000"/>
-        </w:rPr>
-        <w:t xml:space="preserve">1.2 </w:t>
-      </w:r>
-      <w:r>
-        <w:rPr>
-          <w:rFonts w:ascii="Calibri" w:eastAsia="Times New Roman" w:hAnsi="Calibri" w:cs="Times New Roman"/>
-          <w:color w:val="000000"/>
-        </w:rPr>
-        <w:t>Find the absolute value of 5.7 minus 6.8 divided by .58</w:t>
-      </w:r>
+    </w:p>
+    <w:p>
+      <w:pPr>
+        <w:spacing w:after="0" w:line="240" w:lineRule="auto"/>
+        <w:textAlignment w:val="baseline"/>
+        <w:rPr>
+          <w:rFonts w:ascii="Calibri" w:eastAsia="Times New Roman" w:hAnsi="Calibri" w:cs="Times New Roman"/>
+          <w:color w:val="000000"/>
+        </w:rPr>
+      </w:pPr>
+      <w:r>
+        <w:rPr>
+          <w:rFonts w:ascii="Calibri" w:eastAsia="Times New Roman" w:hAnsi="Calibri" w:cs="Times New Roman"/>
+          <w:color w:val="000000"/>
+        </w:rPr>
+        <w:t xml:space="preserve">1.5 </w:t>
+      </w:r>
+      <w:r>
+        <w:rPr>
+          <w:rFonts w:ascii="Calibri" w:eastAsia="Times New Roman" w:hAnsi="Calibri" w:cs="Times New Roman"/>
+          <w:color w:val="000000"/>
+        </w:rPr>
+        <w:t>Create the same sequence in another way:</w:t>
+      </w:r>
+      <w:r>
+        <w:rPr>
+          <w:rFonts w:ascii="Calibri" w:eastAsia="Times New Roman" w:hAnsi="Calibri" w:cs="Times New Roman"/>
+          <w:color w:val="000000"/>
+        </w:rPr>
+        <w:br/>
+      </w:r>
+      <w:r>
+        <w:rPr>
+          <w:rFonts w:ascii="Courier New" w:eastAsia="Times New Roman" w:hAnsi="Courier New" w:cs="Courier New"/>
+          <w:color w:val="000000"/>
+        </w:rPr>
+        <w:t xml:space="preserve">c = </w:t>
+      </w:r>
+      <w:proofErr w:type="spellStart"/>
+      <w:r>
+        <w:rPr>
+          <w:rFonts w:ascii="Courier New" w:eastAsia="Times New Roman" w:hAnsi="Courier New" w:cs="Courier New"/>
+          <w:color w:val="000000"/>
+        </w:rPr>
+        <w:t>seq</w:t>
+      </w:r>
+      <w:proofErr w:type="spellEnd"/>
+      <w:r>
+        <w:rPr>
+          <w:rFonts w:ascii="Courier New" w:eastAsia="Times New Roman" w:hAnsi="Courier New" w:cs="Courier New"/>
+          <w:color w:val="000000"/>
+        </w:rPr>
+        <w:t>(1,11, 2)</w:t>
+      </w:r>
+      <w:r>
+        <w:rPr>
+          <w:rFonts w:ascii="Courier New" w:eastAsia="Times New Roman" w:hAnsi="Courier New" w:cs="Courier New"/>
+          <w:color w:val="000000"/>
+        </w:rPr>
+        <w:br/>
+        <w:t>c</w:t>
+      </w:r>
+    </w:p>
+    <w:p>
+      <w:pPr>
+        <w:pStyle w:val="Solution"/>
+      </w:pPr>
+      <w:r>
+        <w:t xml:space="preserve">&gt; c = </w:t>
+      </w:r>
+      <w:proofErr w:type="spellStart"/>
       <w:proofErr w:type="gramStart"/>
       <w:r>
-        <w:rPr>
-          <w:rFonts w:ascii="Calibri" w:eastAsia="Times New Roman" w:hAnsi="Calibri" w:cs="Times New Roman"/>
-          <w:color w:val="000000"/>
-        </w:rPr>
-        <w:t>:</w:t>
+        <w:t>seq</w:t>
+      </w:r>
+      <w:proofErr w:type="spellEnd"/>
+      <w:r>
+        <w:t>(</w:t>
       </w:r>
       <w:proofErr w:type="gramEnd"/>
       <w:r>
-        <w:rPr>
-          <w:rFonts w:ascii="Calibri" w:eastAsia="Times New Roman" w:hAnsi="Calibri" w:cs="Times New Roman"/>
+        <w:t>1,11, 2)</w:t>
+      </w:r>
+    </w:p>
+    <w:p>
+      <w:pPr>
+        <w:pStyle w:val="Solution"/>
+      </w:pPr>
+      <w:r>
+        <w:t>&gt; c</w:t>
+      </w:r>
+    </w:p>
+    <w:p>
+      <w:pPr>
+        <w:pStyle w:val="Solution"/>
+      </w:pPr>
+      <w:r>
+        <w:t>[1</w:t>
+      </w:r>
+      <w:proofErr w:type="gramStart"/>
+      <w:r>
+        <w:t>]  1</w:t>
+      </w:r>
+      <w:proofErr w:type="gramEnd"/>
+      <w:r>
+        <w:t xml:space="preserve">  3  5  7  9 11</w:t>
+      </w:r>
+    </w:p>
+    <w:p>
+      <w:pPr>
+        <w:spacing w:after="0" w:line="240" w:lineRule="auto"/>
+        <w:textAlignment w:val="baseline"/>
+        <w:rPr>
+          <w:rFonts w:ascii="Calibri" w:eastAsia="Times New Roman" w:hAnsi="Calibri" w:cs="Times New Roman"/>
+          <w:color w:val="000000"/>
+        </w:rPr>
+      </w:pPr>
+    </w:p>
+    <w:p>
+      <w:pPr>
+        <w:spacing w:after="0" w:line="240" w:lineRule="auto"/>
+        <w:textAlignment w:val="baseline"/>
+        <w:rPr>
+          <w:rFonts w:ascii="Calibri" w:eastAsia="Times New Roman" w:hAnsi="Calibri" w:cs="Times New Roman"/>
+          <w:color w:val="000000"/>
+        </w:rPr>
+      </w:pPr>
+      <w:r>
+        <w:rPr>
+          <w:rFonts w:ascii="Calibri" w:eastAsia="Times New Roman" w:hAnsi="Calibri" w:cs="Times New Roman"/>
+          <w:color w:val="000000"/>
+        </w:rPr>
+        <w:t xml:space="preserve">1.6 </w:t>
+      </w:r>
+      <w:r>
+        <w:rPr>
+          <w:rFonts w:ascii="Calibri" w:eastAsia="Times New Roman" w:hAnsi="Calibri" w:cs="Times New Roman"/>
+          <w:color w:val="000000"/>
+        </w:rPr>
+        <w:t>Take the natural log (ln) of a. (Note that this is done to the entire “vector” called a.)</w:t>
+      </w:r>
+      <w:r>
+        <w:rPr>
+          <w:rFonts w:ascii="Courier New" w:eastAsia="Times New Roman" w:hAnsi="Courier New" w:cs="Courier New"/>
           <w:color w:val="000000"/>
         </w:rPr>
         <w:br/>
       </w:r>
+      <w:proofErr w:type="spellStart"/>
       <w:r>
         <w:rPr>
           <w:rFonts w:ascii="Courier New" w:eastAsia="Times New Roman" w:hAnsi="Courier New" w:cs="Courier New"/>
           <w:color w:val="000000"/>
         </w:rPr>
-        <w:t>abs(5.7-6.8)/.58</w:t>
-      </w:r>
-    </w:p>
-    <w:p>
-      <w:pPr>
-        <w:spacing w:after="0" w:line="240" w:lineRule="auto"/>
+        <w:t>ln.a</w:t>
+      </w:r>
+      <w:proofErr w:type="spellEnd"/>
+      <w:r>
+        <w:rPr>
+          <w:rFonts w:ascii="Courier New" w:eastAsia="Times New Roman" w:hAnsi="Courier New" w:cs="Courier New"/>
+          <w:color w:val="000000"/>
+        </w:rPr>
+        <w:t xml:space="preserve"> = log(a)</w:t>
+      </w:r>
+      <w:r>
+        <w:rPr>
+          <w:rFonts w:ascii="Courier New" w:eastAsia="Times New Roman" w:hAnsi="Courier New" w:cs="Courier New"/>
+          <w:color w:val="000000"/>
+        </w:rPr>
+        <w:br/>
+      </w:r>
+      <w:proofErr w:type="spellStart"/>
+      <w:r>
+        <w:rPr>
+          <w:rFonts w:ascii="Courier New" w:eastAsia="Times New Roman" w:hAnsi="Courier New" w:cs="Courier New"/>
+          <w:color w:val="000000"/>
+        </w:rPr>
+        <w:t>ln.a</w:t>
+      </w:r>
+      <w:proofErr w:type="spellEnd"/>
+    </w:p>
+    <w:p>
+      <w:pPr>
+        <w:pStyle w:val="Solution"/>
+      </w:pPr>
+      <w:r>
+        <w:t xml:space="preserve">&gt; </w:t>
+      </w:r>
+      <w:proofErr w:type="spellStart"/>
+      <w:proofErr w:type="gramStart"/>
+      <w:r>
+        <w:t>ln.a</w:t>
+      </w:r>
+      <w:proofErr w:type="spellEnd"/>
+      <w:proofErr w:type="gramEnd"/>
+      <w:r>
+        <w:t xml:space="preserve"> = log(a)</w:t>
+      </w:r>
+    </w:p>
+    <w:p>
+      <w:pPr>
+        <w:pStyle w:val="Solution"/>
+      </w:pPr>
+      <w:r>
+        <w:lastRenderedPageBreak/>
+        <w:t xml:space="preserve">&gt; </w:t>
+      </w:r>
+      <w:proofErr w:type="spellStart"/>
+      <w:proofErr w:type="gramStart"/>
+      <w:r>
+        <w:t>ln.a</w:t>
+      </w:r>
+      <w:proofErr w:type="spellEnd"/>
+      <w:proofErr w:type="gramEnd"/>
+    </w:p>
+    <w:p>
+      <w:pPr>
+        <w:pStyle w:val="Solution"/>
+      </w:pPr>
+      <w:r>
+        <w:t xml:space="preserve"> [1] 0.0000000 0.6931472 1.0986123 1.3862944 1.6094379 1.7917595 1.9459101 2.0794415 2.1972246 2.3025851 2.3978953 2.4849066</w:t>
+      </w:r>
+    </w:p>
+    <w:p>
+      <w:pPr>
+        <w:spacing w:after="160" w:line="240" w:lineRule="auto"/>
+        <w:rPr>
+          <w:rFonts w:ascii="Calibri" w:eastAsia="Times New Roman" w:hAnsi="Calibri" w:cs="Times New Roman"/>
+          <w:color w:val="000000"/>
+        </w:rPr>
+      </w:pPr>
+    </w:p>
+    <w:p>
+      <w:pPr>
+        <w:spacing w:after="160" w:line="240" w:lineRule="auto"/>
+        <w:rPr>
+          <w:rFonts w:ascii="Calibri" w:eastAsia="Times New Roman" w:hAnsi="Calibri" w:cs="Times New Roman"/>
+          <w:color w:val="000000"/>
+        </w:rPr>
+      </w:pPr>
+      <w:r>
+        <w:rPr>
+          <w:rFonts w:ascii="Calibri" w:eastAsia="Times New Roman" w:hAnsi="Calibri" w:cs="Times New Roman"/>
+          <w:color w:val="000000"/>
+        </w:rPr>
+        <w:t>1.7 Compute the squares of the odd numbers from 1 to 11.</w:t>
+      </w:r>
+    </w:p>
+    <w:p>
+      <w:pPr>
+        <w:pStyle w:val="Solution"/>
+      </w:pPr>
+      <w:r>
+        <w:t xml:space="preserve">&gt; </w:t>
+      </w:r>
+      <w:proofErr w:type="spellStart"/>
+      <w:r>
+        <w:t>sq.c</w:t>
+      </w:r>
+      <w:proofErr w:type="spellEnd"/>
+      <w:r>
+        <w:t xml:space="preserve"> = c^2</w:t>
+      </w:r>
+    </w:p>
+    <w:p>
+      <w:pPr>
+        <w:pStyle w:val="Solution"/>
+      </w:pPr>
+      <w:r>
+        <w:t xml:space="preserve">&gt; </w:t>
+      </w:r>
+      <w:proofErr w:type="spellStart"/>
+      <w:r>
+        <w:t>sq.c</w:t>
+      </w:r>
+      <w:proofErr w:type="spellEnd"/>
+    </w:p>
+    <w:p>
+      <w:pPr>
+        <w:pStyle w:val="Solution"/>
+      </w:pPr>
+      <w:r>
+        <w:t xml:space="preserve">[1]   1   </w:t>
+      </w:r>
+      <w:proofErr w:type="gramStart"/>
+      <w:r>
+        <w:t>9  25</w:t>
+      </w:r>
+      <w:proofErr w:type="gramEnd"/>
+      <w:r>
+        <w:t xml:space="preserve">  49  81 121</w:t>
+      </w:r>
+    </w:p>
+    <w:p>
+      <w:pPr>
+        <w:spacing w:after="160" w:line="240" w:lineRule="auto"/>
+        <w:rPr>
+          <w:rFonts w:ascii="Calibri" w:eastAsia="Times New Roman" w:hAnsi="Calibri" w:cs="Times New Roman"/>
+          <w:color w:val="000000"/>
+        </w:rPr>
+      </w:pPr>
+    </w:p>
+    <w:p>
+      <w:pPr>
+        <w:spacing w:after="160" w:line="240" w:lineRule="auto"/>
         <w:rPr>
           <w:rFonts w:ascii="Times New Roman" w:eastAsia="Times New Roman" w:hAnsi="Times New Roman" w:cs="Times New Roman"/>
           <w:sz w:val="24"/>
           <w:szCs w:val="24"/>
         </w:rPr>
       </w:pPr>
-    </w:p>
-    <w:p>
-      <w:pPr>
-        <w:spacing w:after="0" w:line="240" w:lineRule="auto"/>
-        <w:textAlignment w:val="baseline"/>
-        <w:rPr>
-          <w:rFonts w:ascii="Calibri" w:eastAsia="Times New Roman" w:hAnsi="Calibri" w:cs="Times New Roman"/>
-          <w:color w:val="000000"/>
-        </w:rPr>
-      </w:pPr>
-      <w:r>
-        <w:rPr>
-          <w:rFonts w:ascii="Calibri" w:eastAsia="Times New Roman" w:hAnsi="Calibri" w:cs="Times New Roman"/>
-          <w:color w:val="000000"/>
-        </w:rPr>
-        <w:t xml:space="preserve">1.3 </w:t>
-      </w:r>
-      <w:r>
-        <w:rPr>
-          <w:rFonts w:ascii="Calibri" w:eastAsia="Times New Roman" w:hAnsi="Calibri" w:cs="Times New Roman"/>
-          <w:color w:val="000000"/>
-        </w:rPr>
-        <w:t>Create a list of integers from 1 to 12 and call it “a”</w:t>
+      <w:r>
+        <w:rPr>
+          <w:rFonts w:ascii="Calibri" w:eastAsia="Times New Roman" w:hAnsi="Calibri" w:cs="Times New Roman"/>
+          <w:color w:val="000000"/>
+        </w:rPr>
+        <w:t xml:space="preserve">1.8 </w:t>
       </w:r>
       <w:proofErr w:type="gramStart"/>
       <w:r>
@@ -332,90 +908,78 @@
           <w:rFonts w:ascii="Calibri" w:eastAsia="Times New Roman" w:hAnsi="Calibri" w:cs="Times New Roman"/>
           <w:color w:val="000000"/>
         </w:rPr>
-        <w:t>:</w:t>
-      </w:r>
+        <w:t xml:space="preserve">Use </w:t>
+      </w:r>
+      <w:r>
+        <w:rPr>
+          <w:rFonts w:ascii="Courier New" w:eastAsia="Times New Roman" w:hAnsi="Courier New" w:cs="Courier New"/>
+          <w:color w:val="000000"/>
+        </w:rPr>
+        <w:t>?</w:t>
+      </w:r>
+      <w:proofErr w:type="spellStart"/>
+      <w:r>
+        <w:rPr>
+          <w:rFonts w:ascii="Courier New" w:eastAsia="Times New Roman" w:hAnsi="Courier New" w:cs="Courier New"/>
+          <w:color w:val="000000"/>
+        </w:rPr>
+        <w:t>sd</w:t>
+      </w:r>
+      <w:proofErr w:type="spellEnd"/>
       <w:proofErr w:type="gramEnd"/>
       <w:r>
         <w:rPr>
           <w:rFonts w:ascii="Calibri" w:eastAsia="Times New Roman" w:hAnsi="Calibri" w:cs="Times New Roman"/>
           <w:color w:val="000000"/>
         </w:rPr>
-        <w:br/>
-      </w:r>
+        <w:t xml:space="preserve"> to view the help file for the </w:t>
+      </w:r>
+      <w:proofErr w:type="spellStart"/>
       <w:r>
         <w:rPr>
           <w:rFonts w:ascii="Courier New" w:eastAsia="Times New Roman" w:hAnsi="Courier New" w:cs="Courier New"/>
           <w:color w:val="000000"/>
         </w:rPr>
-        <w:t>a = 1:12</w:t>
-      </w:r>
-      <w:r>
-        <w:rPr>
-          <w:rFonts w:ascii="Courier New" w:eastAsia="Times New Roman" w:hAnsi="Courier New" w:cs="Courier New"/>
-          <w:color w:val="000000"/>
-        </w:rPr>
-        <w:br/>
-        <w:t>a   #</w:t>
-      </w:r>
-      <w:r>
-        <w:rPr>
-          <w:rFonts w:ascii="Calibri" w:eastAsia="Times New Roman" w:hAnsi="Calibri" w:cs="Times New Roman"/>
-          <w:color w:val="000000"/>
-        </w:rPr>
-        <w:t xml:space="preserve">(this will print </w:t>
-      </w:r>
-      <w:r>
-        <w:rPr>
-          <w:rFonts w:ascii="Courier New" w:eastAsia="Times New Roman" w:hAnsi="Courier New" w:cs="Courier New"/>
-          <w:color w:val="000000"/>
-        </w:rPr>
-        <w:t>a</w:t>
-      </w:r>
-      <w:r>
-        <w:rPr>
-          <w:rFonts w:ascii="Calibri" w:eastAsia="Times New Roman" w:hAnsi="Calibri" w:cs="Times New Roman"/>
-          <w:color w:val="000000"/>
-        </w:rPr>
-        <w:t>, so you can paste it into your homework; do this each time)</w:t>
-      </w:r>
-    </w:p>
-    <w:p>
-      <w:pPr>
-        <w:spacing w:after="0" w:line="240" w:lineRule="auto"/>
+        <w:t>sd</w:t>
+      </w:r>
+      <w:proofErr w:type="spellEnd"/>
+      <w:r>
+        <w:rPr>
+          <w:rFonts w:ascii="Calibri" w:eastAsia="Times New Roman" w:hAnsi="Calibri" w:cs="Times New Roman"/>
+          <w:color w:val="000000"/>
+        </w:rPr>
+        <w:t xml:space="preserve"> function.  What does it do?</w:t>
+      </w:r>
+    </w:p>
+    <w:p>
+      <w:pPr>
+        <w:spacing w:after="160" w:line="240" w:lineRule="auto"/>
+        <w:rPr>
+          <w:rFonts w:ascii="Calibri" w:eastAsia="Times New Roman" w:hAnsi="Calibri" w:cs="Times New Roman"/>
+          <w:color w:val="000000"/>
+        </w:rPr>
+      </w:pPr>
+    </w:p>
+    <w:p>
+      <w:pPr>
+        <w:spacing w:after="160" w:line="240" w:lineRule="auto"/>
         <w:rPr>
           <w:rFonts w:ascii="Times New Roman" w:eastAsia="Times New Roman" w:hAnsi="Times New Roman" w:cs="Times New Roman"/>
           <w:sz w:val="24"/>
           <w:szCs w:val="24"/>
         </w:rPr>
       </w:pPr>
-    </w:p>
-    <w:p>
-      <w:pPr>
-        <w:spacing w:after="0" w:line="240" w:lineRule="auto"/>
-        <w:textAlignment w:val="baseline"/>
-        <w:rPr>
-          <w:rFonts w:ascii="Calibri" w:eastAsia="Times New Roman" w:hAnsi="Calibri" w:cs="Times New Roman"/>
-          <w:color w:val="000000"/>
-        </w:rPr>
-      </w:pPr>
-      <w:r>
-        <w:rPr>
-          <w:rFonts w:ascii="Calibri" w:eastAsia="Times New Roman" w:hAnsi="Calibri" w:cs="Times New Roman"/>
-          <w:color w:val="000000"/>
-        </w:rPr>
-        <w:t xml:space="preserve">1.4 </w:t>
-      </w:r>
-      <w:r>
-        <w:rPr>
-          <w:rFonts w:ascii="Calibri" w:eastAsia="Times New Roman" w:hAnsi="Calibri" w:cs="Times New Roman"/>
-          <w:color w:val="000000"/>
-        </w:rPr>
-        <w:t>Create a sequence of odd numbers from 1 to 11:</w:t>
-      </w:r>
-    </w:p>
-    <w:p>
-      <w:pPr>
-        <w:spacing w:after="0" w:line="240" w:lineRule="auto"/>
+      <w:r>
+        <w:rPr>
+          <w:rFonts w:ascii="Calibri" w:eastAsia="Times New Roman" w:hAnsi="Calibri" w:cs="Times New Roman"/>
+          <w:color w:val="000000"/>
+        </w:rPr>
+        <w:t>1.9. Create a variable Name that contains your first name.  Because your name is a character string, not a number, you will need to put it in quotes so that R knows not to go looking for a variable with that name:</w:t>
+      </w:r>
+    </w:p>
+    <w:p>
+      <w:pPr>
+        <w:spacing w:after="160" w:line="240" w:lineRule="auto"/>
         <w:ind w:left="360"/>
         <w:rPr>
           <w:rFonts w:ascii="Times New Roman" w:eastAsia="Times New Roman" w:hAnsi="Times New Roman" w:cs="Times New Roman"/>
@@ -428,124 +992,83 @@
           <w:rFonts w:ascii="Courier New" w:eastAsia="Times New Roman" w:hAnsi="Courier New" w:cs="Courier New"/>
           <w:color w:val="000000"/>
         </w:rPr>
-        <w:t xml:space="preserve">b = </w:t>
-      </w:r>
-      <w:proofErr w:type="gramStart"/>
-      <w:r>
-        <w:rPr>
-          <w:rFonts w:ascii="Courier New" w:eastAsia="Times New Roman" w:hAnsi="Courier New" w:cs="Courier New"/>
-          <w:color w:val="000000"/>
-        </w:rPr>
-        <w:t>c(</w:t>
-      </w:r>
-      <w:proofErr w:type="gramEnd"/>
-      <w:r>
-        <w:rPr>
-          <w:rFonts w:ascii="Courier New" w:eastAsia="Times New Roman" w:hAnsi="Courier New" w:cs="Courier New"/>
-          <w:color w:val="000000"/>
-        </w:rPr>
-        <w:t>1, 3, 5, 7, 9, 11)</w:t>
-      </w:r>
-    </w:p>
-    <w:p>
-      <w:pPr>
-        <w:spacing w:after="0" w:line="240" w:lineRule="auto"/>
-        <w:ind w:left="360"/>
+        <w:t>Name = "Susan"</w:t>
+      </w:r>
+    </w:p>
+    <w:p>
+      <w:pPr>
+        <w:spacing w:after="160" w:line="240" w:lineRule="auto"/>
         <w:rPr>
           <w:rFonts w:ascii="Times New Roman" w:eastAsia="Times New Roman" w:hAnsi="Times New Roman" w:cs="Times New Roman"/>
           <w:sz w:val="24"/>
           <w:szCs w:val="24"/>
         </w:rPr>
       </w:pPr>
-      <w:proofErr w:type="gramStart"/>
-      <w:r>
-        <w:rPr>
-          <w:rFonts w:ascii="Courier New" w:eastAsia="Times New Roman" w:hAnsi="Courier New" w:cs="Courier New"/>
-          <w:color w:val="000000"/>
-        </w:rPr>
-        <w:t>b</w:t>
-      </w:r>
-      <w:proofErr w:type="gramEnd"/>
-    </w:p>
-    <w:p>
-      <w:pPr>
-        <w:spacing w:after="0" w:line="240" w:lineRule="auto"/>
+      <w:r>
+        <w:rPr>
+          <w:rFonts w:ascii="Calibri" w:eastAsia="Times New Roman" w:hAnsi="Calibri" w:cs="Times New Roman"/>
+          <w:color w:val="000000"/>
+        </w:rPr>
+        <w:t>Then type</w:t>
+      </w:r>
+    </w:p>
+    <w:p>
+      <w:pPr>
+        <w:spacing w:after="160" w:line="240" w:lineRule="auto"/>
+        <w:ind w:left="360"/>
         <w:rPr>
           <w:rFonts w:ascii="Times New Roman" w:eastAsia="Times New Roman" w:hAnsi="Times New Roman" w:cs="Times New Roman"/>
           <w:sz w:val="24"/>
           <w:szCs w:val="24"/>
         </w:rPr>
       </w:pPr>
-    </w:p>
-    <w:p>
-      <w:pPr>
-        <w:spacing w:after="0" w:line="240" w:lineRule="auto"/>
-        <w:textAlignment w:val="baseline"/>
-        <w:rPr>
-          <w:rFonts w:ascii="Calibri" w:eastAsia="Times New Roman" w:hAnsi="Calibri" w:cs="Times New Roman"/>
-          <w:color w:val="000000"/>
-        </w:rPr>
-      </w:pPr>
-      <w:r>
-        <w:rPr>
-          <w:rFonts w:ascii="Calibri" w:eastAsia="Times New Roman" w:hAnsi="Calibri" w:cs="Times New Roman"/>
-          <w:color w:val="000000"/>
-        </w:rPr>
-        <w:t xml:space="preserve">1.5 </w:t>
-      </w:r>
-      <w:r>
-        <w:rPr>
-          <w:rFonts w:ascii="Calibri" w:eastAsia="Times New Roman" w:hAnsi="Calibri" w:cs="Times New Roman"/>
-          <w:color w:val="000000"/>
-        </w:rPr>
-        <w:t>Create the same sequence in another way</w:t>
-      </w:r>
       <w:proofErr w:type="gramStart"/>
       <w:r>
         <w:rPr>
-          <w:rFonts w:ascii="Calibri" w:eastAsia="Times New Roman" w:hAnsi="Calibri" w:cs="Times New Roman"/>
-          <w:color w:val="000000"/>
-        </w:rPr>
-        <w:t>:</w:t>
+          <w:rFonts w:ascii="Courier New" w:eastAsia="Times New Roman" w:hAnsi="Courier New" w:cs="Courier New"/>
+          <w:color w:val="000000"/>
+        </w:rPr>
+        <w:t>paste(</w:t>
       </w:r>
       <w:proofErr w:type="gramEnd"/>
       <w:r>
         <w:rPr>
-          <w:rFonts w:ascii="Calibri" w:eastAsia="Times New Roman" w:hAnsi="Calibri" w:cs="Times New Roman"/>
-          <w:color w:val="000000"/>
-        </w:rPr>
-        <w:br/>
-      </w:r>
-      <w:r>
-        <w:rPr>
           <w:rFonts w:ascii="Courier New" w:eastAsia="Times New Roman" w:hAnsi="Courier New" w:cs="Courier New"/>
           <w:color w:val="000000"/>
         </w:rPr>
-        <w:t xml:space="preserve">c = </w:t>
-      </w:r>
-      <w:proofErr w:type="spellStart"/>
-      <w:r>
-        <w:rPr>
-          <w:rFonts w:ascii="Courier New" w:eastAsia="Times New Roman" w:hAnsi="Courier New" w:cs="Courier New"/>
-          <w:color w:val="000000"/>
-        </w:rPr>
-        <w:t>seq</w:t>
-      </w:r>
-      <w:proofErr w:type="spellEnd"/>
-      <w:r>
-        <w:rPr>
-          <w:rFonts w:ascii="Courier New" w:eastAsia="Times New Roman" w:hAnsi="Courier New" w:cs="Courier New"/>
-          <w:color w:val="000000"/>
-        </w:rPr>
-        <w:t>(1,11, 2)</w:t>
-      </w:r>
-      <w:r>
-        <w:rPr>
-          <w:rFonts w:ascii="Courier New" w:eastAsia="Times New Roman" w:hAnsi="Courier New" w:cs="Courier New"/>
-          <w:color w:val="000000"/>
-        </w:rPr>
-        <w:br/>
-        <w:t>c</w:t>
+        <w:t>"My name is", Name)</w:t>
+      </w:r>
+    </w:p>
+    <w:p>
+      <w:pPr>
+        <w:pStyle w:val="Solution"/>
+      </w:pPr>
+      <w:r>
+        <w:t>&gt; Name = "Tyler"</w:t>
+      </w:r>
+    </w:p>
+    <w:p>
+      <w:pPr>
+        <w:pStyle w:val="Solution"/>
+      </w:pPr>
+      <w:r>
+        <w:t xml:space="preserve">&gt; </w:t>
+      </w:r>
+      <w:proofErr w:type="gramStart"/>
+      <w:r>
+        <w:t>paste(</w:t>
+      </w:r>
+      <w:proofErr w:type="gramEnd"/>
+      <w:r>
+        <w:t>"My name is", Name)</w:t>
+      </w:r>
+    </w:p>
+    <w:p>
+      <w:pPr>
+        <w:pStyle w:val="Solution"/>
+      </w:pPr>
+      <w:r>
+        <w:t>[1] "My name is Tyler"</w:t>
       </w:r>
     </w:p>
     <w:p>
@@ -560,94 +1083,53 @@
     </w:p>
     <w:p>
       <w:pPr>
-        <w:spacing w:after="0" w:line="240" w:lineRule="auto"/>
-        <w:textAlignment w:val="baseline"/>
-        <w:rPr>
-          <w:rFonts w:ascii="Calibri" w:eastAsia="Times New Roman" w:hAnsi="Calibri" w:cs="Times New Roman"/>
-          <w:color w:val="000000"/>
-        </w:rPr>
-      </w:pPr>
-      <w:r>
-        <w:rPr>
-          <w:rFonts w:ascii="Calibri" w:eastAsia="Times New Roman" w:hAnsi="Calibri" w:cs="Times New Roman"/>
-          <w:color w:val="000000"/>
-        </w:rPr>
-        <w:t xml:space="preserve">1.6 </w:t>
-      </w:r>
-      <w:bookmarkStart w:id="0" w:name="_GoBack"/>
-      <w:bookmarkEnd w:id="0"/>
-      <w:r>
-        <w:rPr>
-          <w:rFonts w:ascii="Calibri" w:eastAsia="Times New Roman" w:hAnsi="Calibri" w:cs="Times New Roman"/>
-          <w:color w:val="000000"/>
-        </w:rPr>
-        <w:t>Take the natural log (ln) of a. (Note that this is done to the entire “vector” called a.)</w:t>
-      </w:r>
-      <w:r>
-        <w:rPr>
-          <w:rFonts w:ascii="Courier New" w:eastAsia="Times New Roman" w:hAnsi="Courier New" w:cs="Courier New"/>
-          <w:color w:val="000000"/>
-        </w:rPr>
-        <w:br/>
-      </w:r>
-      <w:proofErr w:type="spellStart"/>
-      <w:r>
-        <w:rPr>
-          <w:rFonts w:ascii="Courier New" w:eastAsia="Times New Roman" w:hAnsi="Courier New" w:cs="Courier New"/>
-          <w:color w:val="000000"/>
-        </w:rPr>
-        <w:t>ln.a</w:t>
-      </w:r>
-      <w:proofErr w:type="spellEnd"/>
-      <w:r>
-        <w:rPr>
-          <w:rFonts w:ascii="Courier New" w:eastAsia="Times New Roman" w:hAnsi="Courier New" w:cs="Courier New"/>
-          <w:color w:val="000000"/>
-        </w:rPr>
-        <w:t xml:space="preserve"> = </w:t>
-      </w:r>
-      <w:proofErr w:type="gramStart"/>
-      <w:r>
-        <w:rPr>
-          <w:rFonts w:ascii="Courier New" w:eastAsia="Times New Roman" w:hAnsi="Courier New" w:cs="Courier New"/>
-          <w:color w:val="000000"/>
-        </w:rPr>
-        <w:t>log(</w:t>
-      </w:r>
-      <w:proofErr w:type="gramEnd"/>
-      <w:r>
-        <w:rPr>
-          <w:rFonts w:ascii="Courier New" w:eastAsia="Times New Roman" w:hAnsi="Courier New" w:cs="Courier New"/>
-          <w:color w:val="000000"/>
-        </w:rPr>
-        <w:t>a)</w:t>
-      </w:r>
-      <w:r>
-        <w:rPr>
-          <w:rFonts w:ascii="Courier New" w:eastAsia="Times New Roman" w:hAnsi="Courier New" w:cs="Courier New"/>
-          <w:color w:val="000000"/>
-        </w:rPr>
-        <w:br/>
-      </w:r>
-      <w:proofErr w:type="spellStart"/>
-      <w:r>
-        <w:rPr>
-          <w:rFonts w:ascii="Courier New" w:eastAsia="Times New Roman" w:hAnsi="Courier New" w:cs="Courier New"/>
-          <w:color w:val="000000"/>
-        </w:rPr>
-        <w:t>ln.a</w:t>
-      </w:r>
-      <w:proofErr w:type="spellEnd"/>
-    </w:p>
-    <w:p>
-      <w:pPr>
-        <w:spacing w:after="0" w:line="240" w:lineRule="auto"/>
+        <w:spacing w:after="160" w:line="240" w:lineRule="auto"/>
         <w:rPr>
           <w:rFonts w:ascii="Times New Roman" w:eastAsia="Times New Roman" w:hAnsi="Times New Roman" w:cs="Times New Roman"/>
           <w:sz w:val="24"/>
           <w:szCs w:val="24"/>
         </w:rPr>
       </w:pPr>
+      <w:proofErr w:type="gramStart"/>
+      <w:r>
+        <w:rPr>
+          <w:rFonts w:ascii="Arial" w:eastAsia="Times New Roman" w:hAnsi="Arial" w:cs="Arial"/>
+          <w:color w:val="000000"/>
+          <w:sz w:val="20"/>
+          <w:szCs w:val="20"/>
+        </w:rPr>
+        <w:t>1.10  When</w:t>
+      </w:r>
+      <w:proofErr w:type="gramEnd"/>
+      <w:r>
+        <w:rPr>
+          <w:rFonts w:ascii="Arial" w:eastAsia="Times New Roman" w:hAnsi="Arial" w:cs="Arial"/>
+          <w:color w:val="000000"/>
+          <w:sz w:val="20"/>
+          <w:szCs w:val="20"/>
+        </w:rPr>
+        <w:t xml:space="preserve"> you shut down R, R will ask if you want to save the workspace image.  Always choose </w:t>
+      </w:r>
+      <w:r>
+        <w:rPr>
+          <w:rFonts w:ascii="Arial" w:eastAsia="Times New Roman" w:hAnsi="Arial" w:cs="Arial"/>
+          <w:b/>
+          <w:bCs/>
+          <w:color w:val="000000"/>
+          <w:sz w:val="20"/>
+          <w:szCs w:val="20"/>
+        </w:rPr>
+        <w:t>no</w:t>
+      </w:r>
+      <w:r>
+        <w:rPr>
+          <w:rFonts w:ascii="Arial" w:eastAsia="Times New Roman" w:hAnsi="Arial" w:cs="Arial"/>
+          <w:color w:val="000000"/>
+          <w:sz w:val="20"/>
+          <w:szCs w:val="20"/>
+        </w:rPr>
+        <w:t xml:space="preserve">. </w:t>
+      </w:r>
     </w:p>
     <w:p>
       <w:pPr>
@@ -660,227 +1142,6 @@
       </w:pPr>
       <w:r>
         <w:rPr>
-          <w:rFonts w:ascii="Calibri" w:eastAsia="Times New Roman" w:hAnsi="Calibri" w:cs="Times New Roman"/>
-          <w:color w:val="000000"/>
-        </w:rPr>
-        <w:t>1.7 Compute the squares of the odd numbers from 1 to 11.</w:t>
-      </w:r>
-    </w:p>
-    <w:p>
-      <w:pPr>
-        <w:spacing w:after="160" w:line="240" w:lineRule="auto"/>
-        <w:rPr>
-          <w:rFonts w:ascii="Times New Roman" w:eastAsia="Times New Roman" w:hAnsi="Times New Roman" w:cs="Times New Roman"/>
-          <w:sz w:val="24"/>
-          <w:szCs w:val="24"/>
-        </w:rPr>
-      </w:pPr>
-      <w:r>
-        <w:rPr>
-          <w:rFonts w:ascii="Calibri" w:eastAsia="Times New Roman" w:hAnsi="Calibri" w:cs="Times New Roman"/>
-          <w:color w:val="000000"/>
-        </w:rPr>
-        <w:t xml:space="preserve">1.8 </w:t>
-      </w:r>
-      <w:proofErr w:type="gramStart"/>
-      <w:r>
-        <w:rPr>
-          <w:rFonts w:ascii="Calibri" w:eastAsia="Times New Roman" w:hAnsi="Calibri" w:cs="Times New Roman"/>
-          <w:color w:val="000000"/>
-        </w:rPr>
-        <w:t xml:space="preserve">Use </w:t>
-      </w:r>
-      <w:r>
-        <w:rPr>
-          <w:rFonts w:ascii="Courier New" w:eastAsia="Times New Roman" w:hAnsi="Courier New" w:cs="Courier New"/>
-          <w:color w:val="000000"/>
-        </w:rPr>
-        <w:t>?</w:t>
-      </w:r>
-      <w:proofErr w:type="spellStart"/>
-      <w:proofErr w:type="gramEnd"/>
-      <w:r>
-        <w:rPr>
-          <w:rFonts w:ascii="Courier New" w:eastAsia="Times New Roman" w:hAnsi="Courier New" w:cs="Courier New"/>
-          <w:color w:val="000000"/>
-        </w:rPr>
-        <w:t>sd</w:t>
-      </w:r>
-      <w:proofErr w:type="spellEnd"/>
-      <w:r>
-        <w:rPr>
-          <w:rFonts w:ascii="Calibri" w:eastAsia="Times New Roman" w:hAnsi="Calibri" w:cs="Times New Roman"/>
-          <w:color w:val="000000"/>
-        </w:rPr>
-        <w:t xml:space="preserve"> to view the help file for the </w:t>
-      </w:r>
-      <w:proofErr w:type="spellStart"/>
-      <w:r>
-        <w:rPr>
-          <w:rFonts w:ascii="Courier New" w:eastAsia="Times New Roman" w:hAnsi="Courier New" w:cs="Courier New"/>
-          <w:color w:val="000000"/>
-        </w:rPr>
-        <w:t>sd</w:t>
-      </w:r>
-      <w:proofErr w:type="spellEnd"/>
-      <w:r>
-        <w:rPr>
-          <w:rFonts w:ascii="Calibri" w:eastAsia="Times New Roman" w:hAnsi="Calibri" w:cs="Times New Roman"/>
-          <w:color w:val="000000"/>
-        </w:rPr>
-        <w:t xml:space="preserve"> function.  What does it do?</w:t>
-      </w:r>
-    </w:p>
-    <w:p>
-      <w:pPr>
-        <w:spacing w:after="160" w:line="240" w:lineRule="auto"/>
-        <w:rPr>
-          <w:rFonts w:ascii="Times New Roman" w:eastAsia="Times New Roman" w:hAnsi="Times New Roman" w:cs="Times New Roman"/>
-          <w:sz w:val="24"/>
-          <w:szCs w:val="24"/>
-        </w:rPr>
-      </w:pPr>
-      <w:r>
-        <w:rPr>
-          <w:rFonts w:ascii="Calibri" w:eastAsia="Times New Roman" w:hAnsi="Calibri" w:cs="Times New Roman"/>
-          <w:color w:val="000000"/>
-        </w:rPr>
-        <w:t>1.9. Create a variable Name that contains your first name.  Because your name is a character string, not a number, you will need to put it in quotes so that R knows not to go looking for a variable with that name:</w:t>
-      </w:r>
-    </w:p>
-    <w:p>
-      <w:pPr>
-        <w:spacing w:after="160" w:line="240" w:lineRule="auto"/>
-        <w:ind w:left="360"/>
-        <w:rPr>
-          <w:rFonts w:ascii="Times New Roman" w:eastAsia="Times New Roman" w:hAnsi="Times New Roman" w:cs="Times New Roman"/>
-          <w:sz w:val="24"/>
-          <w:szCs w:val="24"/>
-        </w:rPr>
-      </w:pPr>
-      <w:r>
-        <w:rPr>
-          <w:rFonts w:ascii="Courier New" w:eastAsia="Times New Roman" w:hAnsi="Courier New" w:cs="Courier New"/>
-          <w:color w:val="000000"/>
-        </w:rPr>
-        <w:t>Name = "Susan"</w:t>
-      </w:r>
-    </w:p>
-    <w:p>
-      <w:pPr>
-        <w:spacing w:after="160" w:line="240" w:lineRule="auto"/>
-        <w:rPr>
-          <w:rFonts w:ascii="Times New Roman" w:eastAsia="Times New Roman" w:hAnsi="Times New Roman" w:cs="Times New Roman"/>
-          <w:sz w:val="24"/>
-          <w:szCs w:val="24"/>
-        </w:rPr>
-      </w:pPr>
-      <w:r>
-        <w:rPr>
-          <w:rFonts w:ascii="Calibri" w:eastAsia="Times New Roman" w:hAnsi="Calibri" w:cs="Times New Roman"/>
-          <w:color w:val="000000"/>
-        </w:rPr>
-        <w:t>Then type</w:t>
-      </w:r>
-    </w:p>
-    <w:p>
-      <w:pPr>
-        <w:spacing w:after="160" w:line="240" w:lineRule="auto"/>
-        <w:ind w:left="360"/>
-        <w:rPr>
-          <w:rFonts w:ascii="Times New Roman" w:eastAsia="Times New Roman" w:hAnsi="Times New Roman" w:cs="Times New Roman"/>
-          <w:sz w:val="24"/>
-          <w:szCs w:val="24"/>
-        </w:rPr>
-      </w:pPr>
-      <w:proofErr w:type="gramStart"/>
-      <w:r>
-        <w:rPr>
-          <w:rFonts w:ascii="Courier New" w:eastAsia="Times New Roman" w:hAnsi="Courier New" w:cs="Courier New"/>
-          <w:color w:val="000000"/>
-        </w:rPr>
-        <w:t>paste(</w:t>
-      </w:r>
-      <w:proofErr w:type="gramEnd"/>
-      <w:r>
-        <w:rPr>
-          <w:rFonts w:ascii="Courier New" w:eastAsia="Times New Roman" w:hAnsi="Courier New" w:cs="Courier New"/>
-          <w:color w:val="000000"/>
-        </w:rPr>
-        <w:t>"My name is", Name)</w:t>
-      </w:r>
-    </w:p>
-    <w:p>
-      <w:pPr>
-        <w:spacing w:after="0" w:line="240" w:lineRule="auto"/>
-        <w:rPr>
-          <w:rFonts w:ascii="Times New Roman" w:eastAsia="Times New Roman" w:hAnsi="Times New Roman" w:cs="Times New Roman"/>
-          <w:sz w:val="24"/>
-          <w:szCs w:val="24"/>
-        </w:rPr>
-      </w:pPr>
-    </w:p>
-    <w:p>
-      <w:pPr>
-        <w:spacing w:after="160" w:line="240" w:lineRule="auto"/>
-        <w:rPr>
-          <w:rFonts w:ascii="Times New Roman" w:eastAsia="Times New Roman" w:hAnsi="Times New Roman" w:cs="Times New Roman"/>
-          <w:sz w:val="24"/>
-          <w:szCs w:val="24"/>
-        </w:rPr>
-      </w:pPr>
-      <w:proofErr w:type="gramStart"/>
-      <w:r>
-        <w:rPr>
-          <w:rFonts w:ascii="Arial" w:eastAsia="Times New Roman" w:hAnsi="Arial" w:cs="Arial"/>
-          <w:color w:val="000000"/>
-          <w:sz w:val="20"/>
-          <w:szCs w:val="20"/>
-        </w:rPr>
-        <w:t>1.10  When</w:t>
-      </w:r>
-      <w:proofErr w:type="gramEnd"/>
-      <w:r>
-        <w:rPr>
-          <w:rFonts w:ascii="Arial" w:eastAsia="Times New Roman" w:hAnsi="Arial" w:cs="Arial"/>
-          <w:color w:val="000000"/>
-          <w:sz w:val="20"/>
-          <w:szCs w:val="20"/>
-        </w:rPr>
-        <w:t xml:space="preserve"> you shut down R, R will ask if you want to save the workspace image.  Always choose </w:t>
-      </w:r>
-      <w:r>
-        <w:rPr>
-          <w:rFonts w:ascii="Arial" w:eastAsia="Times New Roman" w:hAnsi="Arial" w:cs="Arial"/>
-          <w:b/>
-          <w:bCs/>
-          <w:color w:val="000000"/>
-          <w:sz w:val="20"/>
-          <w:szCs w:val="20"/>
-        </w:rPr>
-        <w:t>no</w:t>
-      </w:r>
-      <w:r>
-        <w:rPr>
-          <w:rFonts w:ascii="Arial" w:eastAsia="Times New Roman" w:hAnsi="Arial" w:cs="Arial"/>
-          <w:color w:val="000000"/>
-          <w:sz w:val="20"/>
-          <w:szCs w:val="20"/>
-        </w:rPr>
-        <w:t xml:space="preserve">. </w:t>
-      </w:r>
-    </w:p>
-    <w:p>
-      <w:pPr>
-        <w:spacing w:after="160" w:line="240" w:lineRule="auto"/>
-        <w:rPr>
-          <w:rFonts w:ascii="Times New Roman" w:eastAsia="Times New Roman" w:hAnsi="Times New Roman" w:cs="Times New Roman"/>
-          <w:sz w:val="24"/>
-          <w:szCs w:val="24"/>
-        </w:rPr>
-      </w:pPr>
-      <w:r>
-        <w:rPr>
           <w:rFonts w:ascii="Arial" w:eastAsia="Times New Roman" w:hAnsi="Arial" w:cs="Arial"/>
           <w:color w:val="000000"/>
           <w:sz w:val="20"/>
@@ -916,7 +1177,7 @@
           <w:sz w:val="20"/>
           <w:szCs w:val="20"/>
         </w:rPr>
-        <w:t>a</w:t>
+        <w:t>a .r</w:t>
       </w:r>
       <w:proofErr w:type="gramEnd"/>
       <w:r>
@@ -926,21 +1187,12 @@
           <w:sz w:val="20"/>
           <w:szCs w:val="20"/>
         </w:rPr>
-        <w:t xml:space="preserve"> .r file, or script, for this.  Saving your variables can </w:t>
-      </w:r>
-      <w:r>
-        <w:rPr>
-          <w:rFonts w:ascii="Arial" w:eastAsia="Times New Roman" w:hAnsi="Arial" w:cs="Arial"/>
-          <w:color w:val="000000"/>
-          <w:sz w:val="20"/>
-          <w:szCs w:val="20"/>
-        </w:rPr>
-        <w:lastRenderedPageBreak/>
-        <w:t>be confusing:  If you later write another function that’s supposed to use, say, the name of a company, stored in the variable Name, but forget to initialize it, normally R would give you an error message that you could use to figure out your mistake.  But if you save the workspace image, then R won’t give an error message.  It will just use the stored value of Name—but that’s your name, not the company name.  This produces a bug that can be much harder to track down.)</w:t>
+        <w:t xml:space="preserve"> file, or script, for this.  Saving your variables can be confusing:  If you later write another function that’s supposed to use, say, the name of a company, stored in the variable Name, but forget to initialize it, normally R would give you an error message that you could use to figure out your mistake.  But if you save the workspace image, then R won’t give an error message.  It will just use the stored value of Name—but that’s your name, not the company name.  This produces a bug that can be much harder to track down.)</w:t>
       </w:r>
     </w:p>
     <w:p/>
     <w:sectPr>
+      <w:headerReference w:type="default" r:id="rId8"/>
       <w:pgSz w:w="12240" w:h="15840"/>
       <w:pgMar w:top="1440" w:right="1440" w:bottom="1440" w:left="1440" w:header="720" w:footer="720" w:gutter="0"/>
       <w:cols w:space="720"/>
@@ -950,9 +1202,222 @@
 </w:document>
 </file>
 
+<file path=word/endnotes.xml><?xml version="1.0" encoding="utf-8"?>
+<w:endnotes xmlns:wpc="http://schemas.microsoft.com/office/word/2010/wordprocessingCanvas" xmlns:mo="http://schemas.microsoft.com/office/mac/office/2008/main" xmlns:mc="http://schemas.openxmlformats.org/markup-compatibility/2006" xmlns:mv="urn:schemas-microsoft-com:mac:vml" xmlns:o="urn:schemas-microsoft-com:office:office" xmlns:r="http://schemas.openxmlformats.org/officeDocument/2006/relationships" xmlns:m="http://schemas.openxmlformats.org/officeDocument/2006/math" xmlns:v="urn:schemas-microsoft-com:vml" xmlns:wp14="http://schemas.microsoft.com/office/word/2010/wordprocessingDrawing" xmlns:wp="http://schemas.openxmlformats.org/drawingml/2006/wordprocessingDrawing" xmlns:w10="urn:schemas-microsoft-com:office:word" xmlns:w="http://schemas.openxmlformats.org/wordprocessingml/2006/main" xmlns:w14="http://schemas.microsoft.com/office/word/2010/wordml" xmlns:w15="http://schemas.microsoft.com/office/word/2012/wordml" xmlns:wpg="http://schemas.microsoft.com/office/word/2010/wordprocessingGroup" xmlns:wpi="http://schemas.microsoft.com/office/word/2010/wordprocessingInk" xmlns:wne="http://schemas.microsoft.com/office/word/2006/wordml" xmlns:wps="http://schemas.microsoft.com/office/word/2010/wordprocessingShape" mc:Ignorable="w14 w15 wp14">
+  <w:endnote w:type="separator" w:id="-1">
+    <w:p>
+      <w:pPr>
+        <w:spacing w:after="0" w:line="240" w:lineRule="auto"/>
+      </w:pPr>
+      <w:r>
+        <w:separator/>
+      </w:r>
+    </w:p>
+  </w:endnote>
+  <w:endnote w:type="continuationSeparator" w:id="0">
+    <w:p>
+      <w:pPr>
+        <w:spacing w:after="0" w:line="240" w:lineRule="auto"/>
+      </w:pPr>
+      <w:r>
+        <w:continuationSeparator/>
+      </w:r>
+    </w:p>
+  </w:endnote>
+</w:endnotes>
+</file>
+
+<file path=word/footnotes.xml><?xml version="1.0" encoding="utf-8"?>
+<w:footnotes xmlns:wpc="http://schemas.microsoft.com/office/word/2010/wordprocessingCanvas" xmlns:mo="http://schemas.microsoft.com/office/mac/office/2008/main" xmlns:mc="http://schemas.openxmlformats.org/markup-compatibility/2006" xmlns:mv="urn:schemas-microsoft-com:mac:vml" xmlns:o="urn:schemas-microsoft-com:office:office" xmlns:r="http://schemas.openxmlformats.org/officeDocument/2006/relationships" xmlns:m="http://schemas.openxmlformats.org/officeDocument/2006/math" xmlns:v="urn:schemas-microsoft-com:vml" xmlns:wp14="http://schemas.microsoft.com/office/word/2010/wordprocessingDrawing" xmlns:wp="http://schemas.openxmlformats.org/drawingml/2006/wordprocessingDrawing" xmlns:w10="urn:schemas-microsoft-com:office:word" xmlns:w="http://schemas.openxmlformats.org/wordprocessingml/2006/main" xmlns:w14="http://schemas.microsoft.com/office/word/2010/wordml" xmlns:w15="http://schemas.microsoft.com/office/word/2012/wordml" xmlns:wpg="http://schemas.microsoft.com/office/word/2010/wordprocessingGroup" xmlns:wpi="http://schemas.microsoft.com/office/word/2010/wordprocessingInk" xmlns:wne="http://schemas.microsoft.com/office/word/2006/wordml" xmlns:wps="http://schemas.microsoft.com/office/word/2010/wordprocessingShape" mc:Ignorable="w14 w15 wp14">
+  <w:footnote w:type="separator" w:id="-1">
+    <w:p>
+      <w:pPr>
+        <w:spacing w:after="0" w:line="240" w:lineRule="auto"/>
+      </w:pPr>
+      <w:r>
+        <w:separator/>
+      </w:r>
+    </w:p>
+  </w:footnote>
+  <w:footnote w:type="continuationSeparator" w:id="0">
+    <w:p>
+      <w:pPr>
+        <w:spacing w:after="0" w:line="240" w:lineRule="auto"/>
+      </w:pPr>
+      <w:r>
+        <w:continuationSeparator/>
+      </w:r>
+    </w:p>
+  </w:footnote>
+</w:footnotes>
+</file>
+
+<file path=word/header1.xml><?xml version="1.0" encoding="utf-8"?>
+<w:hdr xmlns:wpc="http://schemas.microsoft.com/office/word/2010/wordprocessingCanvas" xmlns:mo="http://schemas.microsoft.com/office/mac/office/2008/main" xmlns:mc="http://schemas.openxmlformats.org/markup-compatibility/2006" xmlns:mv="urn:schemas-microsoft-com:mac:vml" xmlns:o="urn:schemas-microsoft-com:office:office" xmlns:r="http://schemas.openxmlformats.org/officeDocument/2006/relationships" xmlns:m="http://schemas.openxmlformats.org/officeDocument/2006/math" xmlns:v="urn:schemas-microsoft-com:vml" xmlns:wp14="http://schemas.microsoft.com/office/word/2010/wordprocessingDrawing" xmlns:wp="http://schemas.openxmlformats.org/drawingml/2006/wordprocessingDrawing" xmlns:w10="urn:schemas-microsoft-com:office:word" xmlns:w="http://schemas.openxmlformats.org/wordprocessingml/2006/main" xmlns:w14="http://schemas.microsoft.com/office/word/2010/wordml" xmlns:w15="http://schemas.microsoft.com/office/word/2012/wordml" xmlns:wpg="http://schemas.microsoft.com/office/word/2010/wordprocessingGroup" xmlns:wpi="http://schemas.microsoft.com/office/word/2010/wordprocessingInk" xmlns:wne="http://schemas.microsoft.com/office/word/2006/wordml" xmlns:wps="http://schemas.microsoft.com/office/word/2010/wordprocessingShape" mc:Ignorable="w14 w15 wp14">
+  <w:p>
+    <w:pPr>
+      <w:pStyle w:val="Header"/>
+      <w:jc w:val="right"/>
+    </w:pPr>
+    <w:r>
+      <w:t>Tyler J Peters</w:t>
+    </w:r>
+  </w:p>
+  <w:p>
+    <w:pPr>
+      <w:pStyle w:val="Header"/>
+      <w:jc w:val="right"/>
+    </w:pPr>
+    <w:r>
+      <w:t>September 4, 2016</w:t>
+    </w:r>
+  </w:p>
+</w:hdr>
+</file>
+
 <file path=word/numbering.xml><?xml version="1.0" encoding="utf-8"?>
-<w:numbering xmlns:wpc="http://schemas.microsoft.com/office/word/2010/wordprocessingCanvas" xmlns:mc="http://schemas.openxmlformats.org/markup-compatibility/2006" xmlns:o="urn:schemas-microsoft-com:office:office" xmlns:r="http://schemas.openxmlformats.org/officeDocument/2006/relationships" xmlns:m="http://schemas.openxmlformats.org/officeDocument/2006/math" xmlns:v="urn:schemas-microsoft-com:vml" xmlns:wp14="http://schemas.microsoft.com/office/word/2010/wordprocessingDrawing" xmlns:wp="http://schemas.openxmlformats.org/drawingml/2006/wordprocessingDrawing" xmlns:w10="urn:schemas-microsoft-com:office:word" xmlns:w="http://schemas.openxmlformats.org/wordprocessingml/2006/main" xmlns:w14="http://schemas.microsoft.com/office/word/2010/wordml" xmlns:w15="http://schemas.microsoft.com/office/word/2012/wordml" xmlns:wpg="http://schemas.microsoft.com/office/word/2010/wordprocessingGroup" xmlns:wpi="http://schemas.microsoft.com/office/word/2010/wordprocessingInk" xmlns:wne="http://schemas.microsoft.com/office/word/2006/wordml" xmlns:wps="http://schemas.microsoft.com/office/word/2010/wordprocessingShape" mc:Ignorable="w14 w15 wp14">
-  <w:abstractNum w:abstractNumId="0" w15:restartNumberingAfterBreak="0">
+<w:numbering xmlns:wpc="http://schemas.microsoft.com/office/word/2010/wordprocessingCanvas" xmlns:mo="http://schemas.microsoft.com/office/mac/office/2008/main" xmlns:mc="http://schemas.openxmlformats.org/markup-compatibility/2006" xmlns:mv="urn:schemas-microsoft-com:mac:vml" xmlns:o="urn:schemas-microsoft-com:office:office" xmlns:r="http://schemas.openxmlformats.org/officeDocument/2006/relationships" xmlns:m="http://schemas.openxmlformats.org/officeDocument/2006/math" xmlns:v="urn:schemas-microsoft-com:vml" xmlns:wp14="http://schemas.microsoft.com/office/word/2010/wordprocessingDrawing" xmlns:wp="http://schemas.openxmlformats.org/drawingml/2006/wordprocessingDrawing" xmlns:w10="urn:schemas-microsoft-com:office:word" xmlns:w="http://schemas.openxmlformats.org/wordprocessingml/2006/main" xmlns:w14="http://schemas.microsoft.com/office/word/2010/wordml" xmlns:w15="http://schemas.microsoft.com/office/word/2012/wordml" xmlns:wpg="http://schemas.microsoft.com/office/word/2010/wordprocessingGroup" xmlns:wpi="http://schemas.microsoft.com/office/word/2010/wordprocessingInk" xmlns:wne="http://schemas.microsoft.com/office/word/2006/wordml" xmlns:wps="http://schemas.microsoft.com/office/word/2010/wordprocessingShape" mc:Ignorable="w14 w15 wp14">
+  <w:abstractNum w:abstractNumId="0">
+    <w:nsid w:val="FFFFFF1D"/>
+    <w:multiLevelType w:val="multilevel"/>
+    <w:tmpl w:val="A34E5548"/>
+    <w:lvl w:ilvl="0">
+      <w:start w:val="1"/>
+      <w:numFmt w:val="bullet"/>
+      <w:lvlText w:val=""/>
+      <w:lvlJc w:val="left"/>
+      <w:pPr>
+        <w:tabs>
+          <w:tab w:val="num" w:pos="0"/>
+        </w:tabs>
+        <w:ind w:left="0" w:firstLine="0"/>
+      </w:pPr>
+      <w:rPr>
+        <w:rFonts w:ascii="Symbol" w:hAnsi="Symbol" w:hint="default"/>
+      </w:rPr>
+    </w:lvl>
+    <w:lvl w:ilvl="1">
+      <w:start w:val="1"/>
+      <w:numFmt w:val="bullet"/>
+      <w:lvlText w:val=""/>
+      <w:lvlJc w:val="left"/>
+      <w:pPr>
+        <w:tabs>
+          <w:tab w:val="num" w:pos="720"/>
+        </w:tabs>
+        <w:ind w:left="1080" w:hanging="360"/>
+      </w:pPr>
+      <w:rPr>
+        <w:rFonts w:ascii="Symbol" w:hAnsi="Symbol" w:hint="default"/>
+      </w:rPr>
+    </w:lvl>
+    <w:lvl w:ilvl="2">
+      <w:start w:val="1"/>
+      <w:numFmt w:val="bullet"/>
+      <w:lvlText w:val="o"/>
+      <w:lvlJc w:val="left"/>
+      <w:pPr>
+        <w:tabs>
+          <w:tab w:val="num" w:pos="1440"/>
+        </w:tabs>
+        <w:ind w:left="1800" w:hanging="360"/>
+      </w:pPr>
+      <w:rPr>
+        <w:rFonts w:ascii="Courier New" w:hAnsi="Courier New" w:cs="Courier New" w:hint="default"/>
+      </w:rPr>
+    </w:lvl>
+    <w:lvl w:ilvl="3">
+      <w:start w:val="1"/>
+      <w:numFmt w:val="bullet"/>
+      <w:lvlText w:val=""/>
+      <w:lvlJc w:val="left"/>
+      <w:pPr>
+        <w:tabs>
+          <w:tab w:val="num" w:pos="2160"/>
+        </w:tabs>
+        <w:ind w:left="2520" w:hanging="360"/>
+      </w:pPr>
+      <w:rPr>
+        <w:rFonts w:ascii="Wingdings" w:hAnsi="Wingdings" w:hint="default"/>
+      </w:rPr>
+    </w:lvl>
+    <w:lvl w:ilvl="4">
+      <w:start w:val="1"/>
+      <w:numFmt w:val="bullet"/>
+      <w:lvlText w:val=""/>
+      <w:lvlJc w:val="left"/>
+      <w:pPr>
+        <w:tabs>
+          <w:tab w:val="num" w:pos="2880"/>
+        </w:tabs>
+        <w:ind w:left="3240" w:hanging="360"/>
+      </w:pPr>
+      <w:rPr>
+        <w:rFonts w:ascii="Wingdings" w:hAnsi="Wingdings" w:hint="default"/>
+      </w:rPr>
+    </w:lvl>
+    <w:lvl w:ilvl="5">
+      <w:start w:val="1"/>
+      <w:numFmt w:val="bullet"/>
+      <w:lvlText w:val=""/>
+      <w:lvlJc w:val="left"/>
+      <w:pPr>
+        <w:tabs>
+          <w:tab w:val="num" w:pos="3600"/>
+        </w:tabs>
+        <w:ind w:left="3960" w:hanging="360"/>
+      </w:pPr>
+      <w:rPr>
+        <w:rFonts w:ascii="Symbol" w:hAnsi="Symbol" w:hint="default"/>
+      </w:rPr>
+    </w:lvl>
+    <w:lvl w:ilvl="6">
+      <w:start w:val="1"/>
+      <w:numFmt w:val="bullet"/>
+      <w:lvlText w:val="o"/>
+      <w:lvlJc w:val="left"/>
+      <w:pPr>
+        <w:tabs>
+          <w:tab w:val="num" w:pos="4320"/>
+        </w:tabs>
+        <w:ind w:left="4680" w:hanging="360"/>
+      </w:pPr>
+      <w:rPr>
+        <w:rFonts w:ascii="Courier New" w:hAnsi="Courier New" w:cs="Courier New" w:hint="default"/>
+      </w:rPr>
+    </w:lvl>
+    <w:lvl w:ilvl="7">
+      <w:start w:val="1"/>
+      <w:numFmt w:val="bullet"/>
+      <w:lvlText w:val=""/>
+      <w:lvlJc w:val="left"/>
+      <w:pPr>
+        <w:tabs>
+          <w:tab w:val="num" w:pos="5040"/>
+        </w:tabs>
+        <w:ind w:left="5400" w:hanging="360"/>
+      </w:pPr>
+      <w:rPr>
+        <w:rFonts w:ascii="Wingdings" w:hAnsi="Wingdings" w:hint="default"/>
+      </w:rPr>
+    </w:lvl>
+    <w:lvl w:ilvl="8">
+      <w:start w:val="1"/>
+      <w:numFmt w:val="bullet"/>
+      <w:lvlText w:val=""/>
+      <w:lvlJc w:val="left"/>
+      <w:pPr>
+        <w:tabs>
+          <w:tab w:val="num" w:pos="5760"/>
+        </w:tabs>
+        <w:ind w:left="6120" w:hanging="360"/>
+      </w:pPr>
+      <w:rPr>
+        <w:rFonts w:ascii="Wingdings" w:hAnsi="Wingdings" w:hint="default"/>
+      </w:rPr>
+    </w:lvl>
+  </w:abstractNum>
+  <w:abstractNum w:abstractNumId="1">
     <w:nsid w:val="11202601"/>
     <w:multiLevelType w:val="multilevel"/>
     <w:tmpl w:val="4F587AFC"/>
@@ -1065,7 +1530,7 @@
       </w:pPr>
     </w:lvl>
   </w:abstractNum>
-  <w:abstractNum w:abstractNumId="1" w15:restartNumberingAfterBreak="0">
+  <w:abstractNum w:abstractNumId="2">
     <w:nsid w:val="19D8169C"/>
     <w:multiLevelType w:val="multilevel"/>
     <w:tmpl w:val="3F425CAC"/>
@@ -1178,7 +1643,7 @@
       </w:pPr>
     </w:lvl>
   </w:abstractNum>
-  <w:abstractNum w:abstractNumId="2" w15:restartNumberingAfterBreak="0">
+  <w:abstractNum w:abstractNumId="3">
     <w:nsid w:val="38473123"/>
     <w:multiLevelType w:val="multilevel"/>
     <w:tmpl w:val="A6EA0C38"/>
@@ -1291,7 +1756,7 @@
       </w:pPr>
     </w:lvl>
   </w:abstractNum>
-  <w:abstractNum w:abstractNumId="3" w15:restartNumberingAfterBreak="0">
+  <w:abstractNum w:abstractNumId="4">
     <w:nsid w:val="43C81B20"/>
     <w:multiLevelType w:val="multilevel"/>
     <w:tmpl w:val="9A60E86A"/>
@@ -1404,7 +1869,7 @@
       </w:pPr>
     </w:lvl>
   </w:abstractNum>
-  <w:abstractNum w:abstractNumId="4" w15:restartNumberingAfterBreak="0">
+  <w:abstractNum w:abstractNumId="5">
     <w:nsid w:val="54F927CA"/>
     <w:multiLevelType w:val="multilevel"/>
     <w:tmpl w:val="2F343E2C"/>
@@ -1517,7 +1982,7 @@
       </w:pPr>
     </w:lvl>
   </w:abstractNum>
-  <w:abstractNum w:abstractNumId="5" w15:restartNumberingAfterBreak="0">
+  <w:abstractNum w:abstractNumId="6">
     <w:nsid w:val="600F7B24"/>
     <w:multiLevelType w:val="multilevel"/>
     <w:tmpl w:val="DDC215D8"/>
@@ -1631,9 +2096,29 @@
     </w:lvl>
   </w:abstractNum>
   <w:num w:numId="1">
-    <w:abstractNumId w:val="1"/>
+    <w:abstractNumId w:val="2"/>
   </w:num>
   <w:num w:numId="2">
+    <w:abstractNumId w:val="4"/>
+    <w:lvlOverride w:ilvl="1">
+      <w:lvl w:ilvl="1">
+        <w:numFmt w:val="decimal"/>
+        <w:lvlText w:val="%2."/>
+        <w:lvlJc w:val="left"/>
+      </w:lvl>
+    </w:lvlOverride>
+  </w:num>
+  <w:num w:numId="3">
+    <w:abstractNumId w:val="6"/>
+    <w:lvlOverride w:ilvl="1">
+      <w:lvl w:ilvl="1">
+        <w:numFmt w:val="decimal"/>
+        <w:lvlText w:val="%2."/>
+        <w:lvlJc w:val="left"/>
+      </w:lvl>
+    </w:lvlOverride>
+  </w:num>
+  <w:num w:numId="4">
     <w:abstractNumId w:val="3"/>
     <w:lvlOverride w:ilvl="1">
       <w:lvl w:ilvl="1">
@@ -1643,7 +2128,17 @@
       </w:lvl>
     </w:lvlOverride>
   </w:num>
-  <w:num w:numId="3">
+  <w:num w:numId="5">
+    <w:abstractNumId w:val="1"/>
+    <w:lvlOverride w:ilvl="1">
+      <w:lvl w:ilvl="1">
+        <w:numFmt w:val="decimal"/>
+        <w:lvlText w:val="%2."/>
+        <w:lvlJc w:val="left"/>
+      </w:lvl>
+    </w:lvlOverride>
+  </w:num>
+  <w:num w:numId="6">
     <w:abstractNumId w:val="5"/>
     <w:lvlOverride w:ilvl="1">
       <w:lvl w:ilvl="1">
@@ -1653,35 +2148,8 @@
       </w:lvl>
     </w:lvlOverride>
   </w:num>
-  <w:num w:numId="4">
-    <w:abstractNumId w:val="2"/>
-    <w:lvlOverride w:ilvl="1">
-      <w:lvl w:ilvl="1">
-        <w:numFmt w:val="decimal"/>
-        <w:lvlText w:val="%2."/>
-        <w:lvlJc w:val="left"/>
-      </w:lvl>
-    </w:lvlOverride>
-  </w:num>
-  <w:num w:numId="5">
+  <w:num w:numId="7">
     <w:abstractNumId w:val="0"/>
-    <w:lvlOverride w:ilvl="1">
-      <w:lvl w:ilvl="1">
-        <w:numFmt w:val="decimal"/>
-        <w:lvlText w:val="%2."/>
-        <w:lvlJc w:val="left"/>
-      </w:lvl>
-    </w:lvlOverride>
-  </w:num>
-  <w:num w:numId="6">
-    <w:abstractNumId w:val="4"/>
-    <w:lvlOverride w:ilvl="1">
-      <w:lvl w:ilvl="1">
-        <w:numFmt w:val="decimal"/>
-        <w:lvlText w:val="%2."/>
-        <w:lvlJc w:val="left"/>
-      </w:lvl>
-    </w:lvlOverride>
   </w:num>
 </w:numbering>
 </file>
@@ -1703,7 +2171,7 @@
       </w:pPr>
     </w:pPrDefault>
   </w:docDefaults>
-  <w:latentStyles w:defLockedState="0" w:defUIPriority="99" w:defSemiHidden="0" w:defUnhideWhenUsed="0" w:defQFormat="0" w:count="371">
+  <w:latentStyles w:defLockedState="0" w:defUIPriority="99" w:defSemiHidden="0" w:defUnhideWhenUsed="0" w:defQFormat="0" w:count="382">
     <w:lsdException w:name="Normal" w:uiPriority="0" w:qFormat="1"/>
     <w:lsdException w:name="heading 1" w:uiPriority="9" w:qFormat="1"/>
     <w:lsdException w:name="heading 2" w:semiHidden="1" w:uiPriority="9" w:unhideWhenUsed="1" w:qFormat="1"/>
@@ -1809,7 +2277,6 @@
     <w:lsdException w:name="HTML Sample" w:semiHidden="1" w:unhideWhenUsed="1"/>
     <w:lsdException w:name="HTML Typewriter" w:semiHidden="1" w:unhideWhenUsed="1"/>
     <w:lsdException w:name="HTML Variable" w:semiHidden="1" w:unhideWhenUsed="1"/>
-    <w:lsdException w:name="Normal Table" w:semiHidden="1" w:unhideWhenUsed="1"/>
     <w:lsdException w:name="annotation subject" w:semiHidden="1" w:unhideWhenUsed="1"/>
     <w:lsdException w:name="No List" w:semiHidden="1" w:unhideWhenUsed="1"/>
     <w:lsdException w:name="Outline List 1" w:semiHidden="1" w:unhideWhenUsed="1"/>
@@ -1855,11 +2322,9 @@
     <w:lsdException w:name="Table Subtle 1" w:semiHidden="1" w:unhideWhenUsed="1"/>
     <w:lsdException w:name="Table Subtle 2" w:semiHidden="1" w:unhideWhenUsed="1"/>
     <w:lsdException w:name="Table Web 1" w:semiHidden="1" w:unhideWhenUsed="1"/>
-    <w:lsdException w:name="Table Web 2" w:semiHidden="1" w:unhideWhenUsed="1"/>
     <w:lsdException w:name="Table Web 3" w:semiHidden="1" w:unhideWhenUsed="1"/>
     <w:lsdException w:name="Balloon Text" w:semiHidden="1" w:unhideWhenUsed="1"/>
     <w:lsdException w:name="Table Grid" w:uiPriority="59"/>
-    <w:lsdException w:name="Table Theme" w:semiHidden="1" w:unhideWhenUsed="1"/>
     <w:lsdException w:name="Placeholder Text" w:semiHidden="1"/>
     <w:lsdException w:name="No Spacing" w:uiPriority="1" w:qFormat="1"/>
     <w:lsdException w:name="Light Shading" w:uiPriority="60"/>
@@ -2075,6 +2540,8 @@
     <w:lsdException w:name="List Table 5 Dark Accent 6" w:uiPriority="50"/>
     <w:lsdException w:name="List Table 6 Colorful Accent 6" w:uiPriority="51"/>
     <w:lsdException w:name="List Table 7 Colorful Accent 6" w:uiPriority="52"/>
+    <w:lsdException w:name="Mention" w:semiHidden="1" w:unhideWhenUsed="1"/>
+    <w:lsdException w:name="Smart Hyperlink" w:semiHidden="1" w:unhideWhenUsed="1"/>
   </w:latentStyles>
   <w:style w:type="paragraph" w:default="1" w:styleId="Normal">
     <w:name w:val="Normal"/>
@@ -2122,6 +2589,89 @@
       <w:sz w:val="24"/>
       <w:szCs w:val="24"/>
     </w:rPr>
+  </w:style>
+  <w:style w:type="paragraph" w:styleId="ListParagraph">
+    <w:name w:val="List Paragraph"/>
+    <w:basedOn w:val="Normal"/>
+    <w:uiPriority w:val="34"/>
+    <w:qFormat/>
+    <w:rsid w:val="00075EC0"/>
+    <w:pPr>
+      <w:ind w:left="720"/>
+      <w:contextualSpacing/>
+    </w:pPr>
+  </w:style>
+  <w:style w:type="paragraph" w:customStyle="1" w:styleId="Solution">
+    <w:name w:val="Solution"/>
+    <w:basedOn w:val="NoSpacing"/>
+    <w:next w:val="NoSpacing"/>
+    <w:qFormat/>
+    <w:rsid w:val="001275DB"/>
+    <w:pPr>
+      <w:pBdr>
+        <w:left w:val="single" w:sz="4" w:space="7" w:color="auto"/>
+      </w:pBdr>
+      <w:ind w:left="720"/>
+    </w:pPr>
+    <w:rPr>
+      <w:rFonts w:ascii="Courier New" w:eastAsia="Times New Roman" w:hAnsi="Courier New" w:cs="Times New Roman"/>
+      <w:color w:val="0070C0"/>
+      <w:sz w:val="24"/>
+      <w:szCs w:val="24"/>
+    </w:rPr>
+  </w:style>
+  <w:style w:type="paragraph" w:styleId="Header">
+    <w:name w:val="header"/>
+    <w:basedOn w:val="Normal"/>
+    <w:link w:val="HeaderChar"/>
+    <w:uiPriority w:val="99"/>
+    <w:unhideWhenUsed/>
+    <w:rsid w:val="00DD2A2F"/>
+    <w:pPr>
+      <w:tabs>
+        <w:tab w:val="center" w:pos="4680"/>
+        <w:tab w:val="right" w:pos="9360"/>
+      </w:tabs>
+      <w:spacing w:after="0" w:line="240" w:lineRule="auto"/>
+    </w:pPr>
+  </w:style>
+  <w:style w:type="paragraph" w:styleId="NoSpacing">
+    <w:name w:val="No Spacing"/>
+    <w:uiPriority w:val="1"/>
+    <w:qFormat/>
+    <w:rsid w:val="00DD2A2F"/>
+    <w:pPr>
+      <w:spacing w:after="0" w:line="240" w:lineRule="auto"/>
+    </w:pPr>
+  </w:style>
+  <w:style w:type="character" w:customStyle="1" w:styleId="HeaderChar">
+    <w:name w:val="Header Char"/>
+    <w:basedOn w:val="DefaultParagraphFont"/>
+    <w:link w:val="Header"/>
+    <w:uiPriority w:val="99"/>
+    <w:rsid w:val="00DD2A2F"/>
+  </w:style>
+  <w:style w:type="paragraph" w:styleId="Footer">
+    <w:name w:val="footer"/>
+    <w:basedOn w:val="Normal"/>
+    <w:link w:val="FooterChar"/>
+    <w:uiPriority w:val="99"/>
+    <w:unhideWhenUsed/>
+    <w:rsid w:val="00DD2A2F"/>
+    <w:pPr>
+      <w:tabs>
+        <w:tab w:val="center" w:pos="4680"/>
+        <w:tab w:val="right" w:pos="9360"/>
+      </w:tabs>
+      <w:spacing w:after="0" w:line="240" w:lineRule="auto"/>
+    </w:pPr>
+  </w:style>
+  <w:style w:type="character" w:customStyle="1" w:styleId="FooterChar">
+    <w:name w:val="Footer Char"/>
+    <w:basedOn w:val="DefaultParagraphFont"/>
+    <w:link w:val="Footer"/>
+    <w:uiPriority w:val="99"/>
+    <w:rsid w:val="00DD2A2F"/>
   </w:style>
 </w:styles>
 </file>
@@ -2409,4 +2959,16 @@
   <a:objectDefaults/>
   <a:extraClrSchemeLst/>
 </a:theme>
+</file>
+
+<file path=customXml/item1.xml><?xml version="1.0" encoding="utf-8"?>
+<b:Sources xmlns:b="http://schemas.openxmlformats.org/officeDocument/2006/bibliography" xmlns="http://schemas.openxmlformats.org/officeDocument/2006/bibliography" SelectedStyle="/APASixthEditionOfficeOnline.xsl" StyleName="APA"/>
+</file>
+
+<file path=customXml/itemProps1.xml><?xml version="1.0" encoding="utf-8"?>
+<ds:datastoreItem xmlns:ds="http://schemas.openxmlformats.org/officeDocument/2006/customXml" ds:itemID="{82DA8608-8199-5544-A84B-5A43609B5019}">
+  <ds:schemaRefs>
+    <ds:schemaRef ds:uri="http://schemas.openxmlformats.org/officeDocument/2006/bibliography"/>
+  </ds:schemaRefs>
+</ds:datastoreItem>
 </file>
</xml_diff>